<commit_message>
Update word and file home index
</commit_message>
<xml_diff>
--- a/CNNet.docx
+++ b/CNNet.docx
@@ -1,6 +1,6 @@
 
 <file path=word/document.xml><?xml version="1.0" encoding="utf-8"?>
-<w:document xmlns:wpc="http://schemas.microsoft.com/office/word/2010/wordprocessingCanvas" xmlns:cx="http://schemas.microsoft.com/office/drawing/2014/chartex" xmlns:mc="http://schemas.openxmlformats.org/markup-compatibility/2006" xmlns:o="urn:schemas-microsoft-com:office:office" xmlns:r="http://schemas.openxmlformats.org/officeDocument/2006/relationships" xmlns:m="http://schemas.openxmlformats.org/officeDocument/2006/math" xmlns:v="urn:schemas-microsoft-com:vml" xmlns:wp14="http://schemas.microsoft.com/office/word/2010/wordprocessingDrawing" xmlns:wp="http://schemas.openxmlformats.org/drawingml/2006/wordprocessingDrawing" xmlns:w10="urn:schemas-microsoft-com:office:word" xmlns:w="http://schemas.openxmlformats.org/wordprocessingml/2006/main" xmlns:w14="http://schemas.microsoft.com/office/word/2010/wordml" xmlns:w15="http://schemas.microsoft.com/office/word/2012/wordml" xmlns:w16se="http://schemas.microsoft.com/office/word/2015/wordml/symex" xmlns:wpg="http://schemas.microsoft.com/office/word/2010/wordprocessingGroup" xmlns:wpi="http://schemas.microsoft.com/office/word/2010/wordprocessingInk" xmlns:wne="http://schemas.microsoft.com/office/word/2006/wordml" xmlns:wps="http://schemas.microsoft.com/office/word/2010/wordprocessingShape" mc:Ignorable="w14 w15 w16se wp14">
+<w:document xmlns:wpc="http://schemas.microsoft.com/office/word/2010/wordprocessingCanvas" xmlns:cx="http://schemas.microsoft.com/office/drawing/2014/chartex" xmlns:cx1="http://schemas.microsoft.com/office/drawing/2015/9/8/chartex" xmlns:cx2="http://schemas.microsoft.com/office/drawing/2015/10/21/chartex" xmlns:cx3="http://schemas.microsoft.com/office/drawing/2016/5/9/chartex" xmlns:cx4="http://schemas.microsoft.com/office/drawing/2016/5/10/chartex" xmlns:cx5="http://schemas.microsoft.com/office/drawing/2016/5/11/chartex" xmlns:cx6="http://schemas.microsoft.com/office/drawing/2016/5/12/chartex" xmlns:cx7="http://schemas.microsoft.com/office/drawing/2016/5/13/chartex" xmlns:cx8="http://schemas.microsoft.com/office/drawing/2016/5/14/chartex" xmlns:mc="http://schemas.openxmlformats.org/markup-compatibility/2006" xmlns:aink="http://schemas.microsoft.com/office/drawing/2016/ink" xmlns:am3d="http://schemas.microsoft.com/office/drawing/2017/model3d" xmlns:o="urn:schemas-microsoft-com:office:office" xmlns:r="http://schemas.openxmlformats.org/officeDocument/2006/relationships" xmlns:m="http://schemas.openxmlformats.org/officeDocument/2006/math" xmlns:v="urn:schemas-microsoft-com:vml" xmlns:wp14="http://schemas.microsoft.com/office/word/2010/wordprocessingDrawing" xmlns:wp="http://schemas.openxmlformats.org/drawingml/2006/wordprocessingDrawing" xmlns:w10="urn:schemas-microsoft-com:office:word" xmlns:w="http://schemas.openxmlformats.org/wordprocessingml/2006/main" xmlns:w14="http://schemas.microsoft.com/office/word/2010/wordml" xmlns:w15="http://schemas.microsoft.com/office/word/2012/wordml" xmlns:w16cex="http://schemas.microsoft.com/office/word/2018/wordml/cex" xmlns:w16cid="http://schemas.microsoft.com/office/word/2016/wordml/cid" xmlns:w16="http://schemas.microsoft.com/office/word/2018/wordml" xmlns:w16sdtdh="http://schemas.microsoft.com/office/word/2020/wordml/sdtdatahash" xmlns:w16se="http://schemas.microsoft.com/office/word/2015/wordml/symex" xmlns:wpg="http://schemas.microsoft.com/office/word/2010/wordprocessingGroup" xmlns:wpi="http://schemas.microsoft.com/office/word/2010/wordprocessingInk" xmlns:wne="http://schemas.microsoft.com/office/word/2006/wordml" xmlns:wps="http://schemas.microsoft.com/office/word/2010/wordprocessingShape" mc:Ignorable="w14 w15 w16se w16cid w16 w16cex w16sdtdh wp14">
   <w:body>
     <w:p>
       <w:pPr>
@@ -6135,12 +6135,7 @@
       <w:bookmarkStart w:id="44" w:name="_Toc90366877"/>
       <w:bookmarkStart w:id="45" w:name="_Toc90367449"/>
       <w:r>
-        <w:t>This model is use view state or serve</w:t>
-      </w:r>
-      <w:bookmarkStart w:id="46" w:name="_GoBack"/>
-      <w:bookmarkEnd w:id="46"/>
-      <w:r>
-        <w:t>r-based form, nhờ đó sẽ giúp bạn thực hiện công việc quản lý trạng thái các trang web một cách dễ dàng.</w:t>
+        <w:t>This model is use view state or server-based form, nhờ đó sẽ giúp bạn thực hiện công việc quản lý trạng thái các trang web một cách dễ dàng.</w:t>
       </w:r>
       <w:bookmarkEnd w:id="44"/>
       <w:bookmarkEnd w:id="45"/>
@@ -6155,13 +6150,13 @@
         <w:spacing w:before="240" w:line="360" w:lineRule="auto"/>
         <w:jc w:val="both"/>
       </w:pPr>
-      <w:bookmarkStart w:id="47" w:name="_Toc90366878"/>
-      <w:bookmarkStart w:id="48" w:name="_Toc90367450"/>
+      <w:bookmarkStart w:id="46" w:name="_Toc90366878"/>
+      <w:bookmarkStart w:id="47" w:name="_Toc90367450"/>
       <w:r>
         <w:t>Phù hợp với các thiết bị nhỏ và thiết kế và lập trình viên là một, những người muốn tận dụng các thành phần giúp xây dựng ứng dụng một cách nhanh chóng.</w:t>
       </w:r>
+      <w:bookmarkEnd w:id="46"/>
       <w:bookmarkEnd w:id="47"/>
-      <w:bookmarkEnd w:id="48"/>
     </w:p>
     <w:p>
       <w:pPr>
@@ -6173,13 +6168,13 @@
         <w:spacing w:before="240" w:line="360" w:lineRule="auto"/>
         <w:jc w:val="both"/>
       </w:pPr>
-      <w:bookmarkStart w:id="49" w:name="_Toc90366879"/>
-      <w:bookmarkStart w:id="50" w:name="_Toc90367451"/>
+      <w:bookmarkStart w:id="48" w:name="_Toc90366879"/>
+      <w:bookmarkStart w:id="49" w:name="_Toc90367451"/>
       <w:r>
         <w:t>Tóm tắt lại khi áp dụng Web Forms.</w:t>
       </w:r>
+      <w:bookmarkEnd w:id="48"/>
       <w:bookmarkEnd w:id="49"/>
-      <w:bookmarkEnd w:id="50"/>
     </w:p>
     <w:p>
       <w:pPr>
@@ -6189,7 +6184,7 @@
           <w:szCs w:val="26"/>
         </w:rPr>
       </w:pPr>
-      <w:bookmarkStart w:id="51" w:name="_Toc91546096"/>
+      <w:bookmarkStart w:id="50" w:name="_Toc91546096"/>
       <w:r>
         <w:rPr>
           <w:rStyle w:val="Heading3Char"/>
@@ -6198,7 +6193,7 @@
         </w:rPr>
         <w:t>Các tính năng của nền tảng ASP.NET MVC</w:t>
       </w:r>
-      <w:bookmarkEnd w:id="51"/>
+      <w:bookmarkEnd w:id="50"/>
     </w:p>
     <w:p>
       <w:pPr>
@@ -6210,13 +6205,13 @@
         <w:spacing w:before="240" w:line="360" w:lineRule="auto"/>
         <w:jc w:val="both"/>
       </w:pPr>
-      <w:bookmarkStart w:id="52" w:name="_Toc90366881"/>
-      <w:bookmarkStart w:id="53" w:name="_Toc90367453"/>
+      <w:bookmarkStart w:id="51" w:name="_Toc90366881"/>
+      <w:bookmarkStart w:id="52" w:name="_Toc90367453"/>
       <w:r>
         <w:t>Thừa hưởng tính toán minh bạch và ràng buộc cấu trúc của MVC mô hình</w:t>
       </w:r>
+      <w:bookmarkEnd w:id="51"/>
       <w:bookmarkEnd w:id="52"/>
-      <w:bookmarkEnd w:id="53"/>
     </w:p>
     <w:p>
       <w:pPr>
@@ -6228,14 +6223,14 @@
         <w:spacing w:before="240" w:line="360" w:lineRule="auto"/>
         <w:jc w:val="both"/>
       </w:pPr>
-      <w:bookmarkStart w:id="54" w:name="_Toc90366882"/>
-      <w:bookmarkStart w:id="55" w:name="_Toc90367454"/>
+      <w:bookmarkStart w:id="53" w:name="_Toc90366882"/>
+      <w:bookmarkStart w:id="54" w:name="_Toc90367454"/>
       <w:r>
         <w:lastRenderedPageBreak/>
         <w:t>MVC là nền tảng nền tảng mở rộng (có thể mở rộng) &amp; nhúng (có thể cắm được). Các thành phần của ASP.NET MVC được thiết kế để chúng tôi có thể thay thế một cách dễ dàng hoặc tùy chỉnh dễ dàng.</w:t>
       </w:r>
+      <w:bookmarkEnd w:id="53"/>
       <w:bookmarkEnd w:id="54"/>
-      <w:bookmarkEnd w:id="55"/>
     </w:p>
     <w:p>
       <w:pPr>
@@ -6247,13 +6242,13 @@
         <w:spacing w:before="240" w:line="360" w:lineRule="auto"/>
         <w:jc w:val="both"/>
       </w:pPr>
-      <w:bookmarkStart w:id="56" w:name="_Toc90366883"/>
-      <w:bookmarkStart w:id="57" w:name="_Toc90367455"/>
+      <w:bookmarkStart w:id="55" w:name="_Toc90366883"/>
+      <w:bookmarkStart w:id="56" w:name="_Toc90367455"/>
       <w:r>
         <w:t>ASP.NET MVC có URL cấu trúc tốt cho phép bạn xây dựng các ứng dụng có URL địa chỉ tích cực và dễ tìm kiếm. URL địa chỉ không cần phải có phần mở rộng của tệp tên.</w:t>
       </w:r>
+      <w:bookmarkEnd w:id="55"/>
       <w:bookmarkEnd w:id="56"/>
-      <w:bookmarkEnd w:id="57"/>
     </w:p>
     <w:p>
       <w:pPr>
@@ -6265,16 +6260,16 @@
         <w:spacing w:before="240" w:line="360" w:lineRule="auto"/>
         <w:jc w:val="both"/>
       </w:pPr>
-      <w:bookmarkStart w:id="58" w:name="_Toc90366884"/>
-      <w:bookmarkStart w:id="59" w:name="_Toc90367456"/>
+      <w:bookmarkStart w:id="57" w:name="_Toc90366884"/>
+      <w:bookmarkStart w:id="58" w:name="_Toc90367456"/>
       <w:r>
         <w:t>Hỗ trợ sử dụng các thẻ của các trang ASP.NET(.aspx) Usercontrol (.ascx) và trang master page (.marter)</w:t>
       </w:r>
       <w:r>
         <w:t>.</w:t>
       </w:r>
+      <w:bookmarkEnd w:id="57"/>
       <w:bookmarkEnd w:id="58"/>
-      <w:bookmarkEnd w:id="59"/>
     </w:p>
     <w:p>
       <w:pPr>
@@ -6286,13 +6281,13 @@
         <w:spacing w:before="240" w:line="360" w:lineRule="auto"/>
         <w:jc w:val="both"/>
       </w:pPr>
-      <w:bookmarkStart w:id="60" w:name="_Toc90366885"/>
-      <w:bookmarkStart w:id="61" w:name="_Toc90367457"/>
+      <w:bookmarkStart w:id="59" w:name="_Toc90366885"/>
+      <w:bookmarkStart w:id="60" w:name="_Toc90367457"/>
       <w:r>
         <w:t>Support khá đầy đủ các tính năng của ASP.NET như data caching, seession và profile…</w:t>
       </w:r>
+      <w:bookmarkEnd w:id="59"/>
       <w:bookmarkEnd w:id="60"/>
-      <w:bookmarkEnd w:id="61"/>
     </w:p>
     <w:p>
       <w:pPr>
@@ -6304,13 +6299,13 @@
         <w:spacing w:before="240" w:line="360" w:lineRule="auto"/>
         <w:jc w:val="both"/>
       </w:pPr>
-      <w:bookmarkStart w:id="62" w:name="_Toc90366886"/>
-      <w:bookmarkStart w:id="63" w:name="_Toc90367458"/>
+      <w:bookmarkStart w:id="61" w:name="_Toc90366886"/>
+      <w:bookmarkStart w:id="62" w:name="_Toc90367458"/>
       <w:r>
         <w:t>ASP.NET MVC 3 bổ sung một công cụ xem mới là Razor View Engine cho phép thiết lập các chế độ xem một cách nhanh chóng, dễ dàng.</w:t>
       </w:r>
+      <w:bookmarkEnd w:id="61"/>
       <w:bookmarkEnd w:id="62"/>
-      <w:bookmarkEnd w:id="63"/>
     </w:p>
     <w:p>
       <w:pPr>
@@ -6322,13 +6317,13 @@
         <w:spacing w:before="240" w:line="360" w:lineRule="auto"/>
         <w:jc w:val="both"/>
       </w:pPr>
-      <w:bookmarkStart w:id="64" w:name="_Toc90366887"/>
-      <w:bookmarkStart w:id="65" w:name="_Toc90367459"/>
+      <w:bookmarkStart w:id="63" w:name="_Toc90366887"/>
+      <w:bookmarkStart w:id="64" w:name="_Toc90367459"/>
       <w:r>
         <w:t>ASP.NET MVC 4 hỗ trợ tốt hơn cho ASP.NET Web API bổ sung di động.</w:t>
       </w:r>
+      <w:bookmarkEnd w:id="63"/>
       <w:bookmarkEnd w:id="64"/>
-      <w:bookmarkEnd w:id="65"/>
     </w:p>
     <w:p>
       <w:pPr>
@@ -6340,8 +6335,8 @@
         <w:spacing w:before="240" w:line="360" w:lineRule="auto"/>
         <w:jc w:val="both"/>
       </w:pPr>
-      <w:bookmarkStart w:id="66" w:name="_Toc90366888"/>
-      <w:bookmarkStart w:id="67" w:name="_Toc90367460"/>
+      <w:bookmarkStart w:id="65" w:name="_Toc90366888"/>
+      <w:bookmarkStart w:id="66" w:name="_Toc90367460"/>
       <w:r>
         <w:t>ASP.NET MVC 5 hỗ trợ chứng thực thông qua các API khác (facebook, google</w:t>
       </w:r>
@@ -6351,8 +6346,8 @@
       <w:r>
         <w:t>), Bootstrap được bổ sung vào giao diện thiết kế hổ trợ.</w:t>
       </w:r>
+      <w:bookmarkEnd w:id="65"/>
       <w:bookmarkEnd w:id="66"/>
-      <w:bookmarkEnd w:id="67"/>
     </w:p>
     <w:p>
       <w:pPr>
@@ -6363,7 +6358,7 @@
           <w:szCs w:val="26"/>
         </w:rPr>
       </w:pPr>
-      <w:bookmarkStart w:id="68" w:name="_Toc91546097"/>
+      <w:bookmarkStart w:id="67" w:name="_Toc91546097"/>
       <w:r>
         <w:rPr>
           <w:rStyle w:val="Heading3Char"/>
@@ -6372,7 +6367,7 @@
         </w:rPr>
         <w:t>Giao tiếp trong kiến trúc ASP.NET MVC</w:t>
       </w:r>
-      <w:bookmarkEnd w:id="68"/>
+      <w:bookmarkEnd w:id="67"/>
     </w:p>
     <w:p>
       <w:pPr>
@@ -6844,7 +6839,7 @@
           <w:rFonts w:eastAsia="Arial"/>
         </w:rPr>
       </w:pPr>
-      <w:bookmarkStart w:id="69" w:name="_Toc91546098"/>
+      <w:bookmarkStart w:id="68" w:name="_Toc91546098"/>
       <w:r>
         <w:rPr>
           <w:rFonts w:eastAsia="Arial"/>
@@ -6864,7 +6859,7 @@
         </w:rPr>
         <w:t>5</w:t>
       </w:r>
-      <w:bookmarkEnd w:id="69"/>
+      <w:bookmarkEnd w:id="68"/>
     </w:p>
     <w:p>
       <w:pPr>
@@ -7136,7 +7131,7 @@
         <w:spacing w:before="240" w:line="360" w:lineRule="auto"/>
         <w:jc w:val="both"/>
       </w:pPr>
-      <w:bookmarkStart w:id="70" w:name="_Toc91546099"/>
+      <w:bookmarkStart w:id="69" w:name="_Toc91546099"/>
       <w:r>
         <w:rPr>
           <w:bdr w:val="none" w:sz="0" w:space="0" w:color="auto" w:frame="1"/>
@@ -7152,7 +7147,7 @@
         </w:rPr>
         <w:t>5</w:t>
       </w:r>
-      <w:bookmarkEnd w:id="70"/>
+      <w:bookmarkEnd w:id="69"/>
     </w:p>
     <w:p>
       <w:pPr>
@@ -7393,14 +7388,14 @@
           <w:rFonts w:eastAsia="Arial"/>
         </w:rPr>
       </w:pPr>
-      <w:bookmarkStart w:id="71" w:name="_Toc91546100"/>
+      <w:bookmarkStart w:id="70" w:name="_Toc91546100"/>
       <w:r>
         <w:rPr>
           <w:rFonts w:eastAsia="Arial"/>
         </w:rPr>
         <w:t>Hoạt động của các thành phần chính trong ASP.NET MVC</w:t>
       </w:r>
-      <w:bookmarkEnd w:id="71"/>
+      <w:bookmarkEnd w:id="70"/>
     </w:p>
     <w:p>
       <w:pPr>
@@ -7635,14 +7630,14 @@
           <w:rFonts w:eastAsia="Arial"/>
         </w:rPr>
       </w:pPr>
-      <w:bookmarkStart w:id="72" w:name="_Toc91546101"/>
+      <w:bookmarkStart w:id="71" w:name="_Toc91546101"/>
       <w:r>
         <w:rPr>
           <w:rFonts w:eastAsia="Arial"/>
         </w:rPr>
         <w:t>Ưu điểm và khuyết điểm của ASP.NET</w:t>
       </w:r>
-      <w:bookmarkEnd w:id="72"/>
+      <w:bookmarkEnd w:id="71"/>
     </w:p>
     <w:p>
       <w:pPr>
@@ -7955,11 +7950,11 @@
         <w:spacing w:before="240" w:line="360" w:lineRule="auto"/>
         <w:jc w:val="both"/>
       </w:pPr>
-      <w:bookmarkStart w:id="73" w:name="_Toc91546102"/>
+      <w:bookmarkStart w:id="72" w:name="_Toc91546102"/>
       <w:r>
         <w:t>Entity Framework</w:t>
       </w:r>
-      <w:bookmarkEnd w:id="73"/>
+      <w:bookmarkEnd w:id="72"/>
     </w:p>
     <w:p>
       <w:pPr>
@@ -8002,11 +7997,11 @@
         <w:spacing w:before="240" w:line="360" w:lineRule="auto"/>
         <w:jc w:val="both"/>
       </w:pPr>
-      <w:bookmarkStart w:id="74" w:name="_Toc91546103"/>
+      <w:bookmarkStart w:id="73" w:name="_Toc91546103"/>
       <w:r>
         <w:t>Entity framework là gì?</w:t>
       </w:r>
-      <w:bookmarkEnd w:id="74"/>
+      <w:bookmarkEnd w:id="73"/>
     </w:p>
     <w:p>
       <w:pPr>
@@ -8154,11 +8149,11 @@
         <w:spacing w:before="240" w:line="360" w:lineRule="auto"/>
         <w:jc w:val="both"/>
       </w:pPr>
-      <w:bookmarkStart w:id="75" w:name="_Toc91546104"/>
+      <w:bookmarkStart w:id="74" w:name="_Toc91546104"/>
       <w:r>
         <w:t>Tại sao lại sử dụng Entity Framework</w:t>
       </w:r>
-      <w:bookmarkEnd w:id="75"/>
+      <w:bookmarkEnd w:id="74"/>
     </w:p>
     <w:p>
       <w:pPr>
@@ -8549,11 +8544,11 @@
         <w:pStyle w:val="Heading3"/>
         <w:spacing w:before="240" w:line="360" w:lineRule="auto"/>
       </w:pPr>
-      <w:bookmarkStart w:id="76" w:name="_Toc91546105"/>
+      <w:bookmarkStart w:id="75" w:name="_Toc91546105"/>
       <w:r>
         <w:t>Cấu trúc Entity Framework</w:t>
       </w:r>
-      <w:bookmarkEnd w:id="76"/>
+      <w:bookmarkEnd w:id="75"/>
     </w:p>
     <w:p>
       <w:pPr>
@@ -8666,8 +8661,8 @@
         <w:spacing w:line="360" w:lineRule="auto"/>
         <w:jc w:val="both"/>
       </w:pPr>
-      <w:bookmarkStart w:id="77" w:name="_Toc90366898"/>
-      <w:bookmarkStart w:id="78" w:name="_Toc90367470"/>
+      <w:bookmarkStart w:id="76" w:name="_Toc90366898"/>
+      <w:bookmarkStart w:id="77" w:name="_Toc90367470"/>
       <w:r>
         <w:rPr>
           <w:bdr w:val="none" w:sz="0" w:space="0" w:color="auto" w:frame="1"/>
@@ -8675,8 +8670,8 @@
         <w:lastRenderedPageBreak/>
         <w:t>EDM (Entity Data Model):</w:t>
       </w:r>
+      <w:bookmarkEnd w:id="76"/>
       <w:bookmarkEnd w:id="77"/>
-      <w:bookmarkEnd w:id="78"/>
     </w:p>
     <w:p>
       <w:pPr>
@@ -8838,16 +8833,16 @@
         </w:numPr>
         <w:spacing w:line="360" w:lineRule="auto"/>
       </w:pPr>
-      <w:bookmarkStart w:id="79" w:name="_Toc90366899"/>
-      <w:bookmarkStart w:id="80" w:name="_Toc90367471"/>
+      <w:bookmarkStart w:id="78" w:name="_Toc90366899"/>
+      <w:bookmarkStart w:id="79" w:name="_Toc90367471"/>
       <w:r>
         <w:rPr>
           <w:bdr w:val="none" w:sz="0" w:space="0" w:color="auto" w:frame="1"/>
         </w:rPr>
         <w:t>LINQ to Entities:</w:t>
       </w:r>
+      <w:bookmarkEnd w:id="78"/>
       <w:bookmarkEnd w:id="79"/>
-      <w:bookmarkEnd w:id="80"/>
     </w:p>
     <w:p>
       <w:pPr>
@@ -8894,16 +8889,16 @@
         </w:numPr>
         <w:spacing w:line="360" w:lineRule="auto"/>
       </w:pPr>
-      <w:bookmarkStart w:id="81" w:name="_Toc90366900"/>
-      <w:bookmarkStart w:id="82" w:name="_Toc90367472"/>
+      <w:bookmarkStart w:id="80" w:name="_Toc90366900"/>
+      <w:bookmarkStart w:id="81" w:name="_Toc90367472"/>
       <w:r>
         <w:rPr>
           <w:bdr w:val="none" w:sz="0" w:space="0" w:color="auto" w:frame="1"/>
         </w:rPr>
         <w:t>Entity SQL:</w:t>
       </w:r>
+      <w:bookmarkEnd w:id="80"/>
       <w:bookmarkEnd w:id="81"/>
-      <w:bookmarkEnd w:id="82"/>
     </w:p>
     <w:p>
       <w:pPr>
@@ -8934,16 +8929,16 @@
         </w:numPr>
         <w:spacing w:line="360" w:lineRule="auto"/>
       </w:pPr>
-      <w:bookmarkStart w:id="83" w:name="_Toc90366901"/>
-      <w:bookmarkStart w:id="84" w:name="_Toc90367473"/>
+      <w:bookmarkStart w:id="82" w:name="_Toc90366901"/>
+      <w:bookmarkStart w:id="83" w:name="_Toc90367473"/>
       <w:r>
         <w:rPr>
           <w:bdr w:val="none" w:sz="0" w:space="0" w:color="auto" w:frame="1"/>
         </w:rPr>
         <w:t>Object Service:</w:t>
       </w:r>
+      <w:bookmarkEnd w:id="82"/>
       <w:bookmarkEnd w:id="83"/>
-      <w:bookmarkEnd w:id="84"/>
     </w:p>
     <w:p>
       <w:pPr>
@@ -8974,16 +8969,16 @@
         </w:numPr>
         <w:spacing w:line="360" w:lineRule="auto"/>
       </w:pPr>
-      <w:bookmarkStart w:id="85" w:name="_Toc90366902"/>
-      <w:bookmarkStart w:id="86" w:name="_Toc90367474"/>
+      <w:bookmarkStart w:id="84" w:name="_Toc90366902"/>
+      <w:bookmarkStart w:id="85" w:name="_Toc90367474"/>
       <w:r>
         <w:rPr>
           <w:bdr w:val="none" w:sz="0" w:space="0" w:color="auto" w:frame="1"/>
         </w:rPr>
         <w:t>Entity Client Data Provider:</w:t>
       </w:r>
+      <w:bookmarkEnd w:id="84"/>
       <w:bookmarkEnd w:id="85"/>
-      <w:bookmarkEnd w:id="86"/>
     </w:p>
     <w:p>
       <w:pPr>
@@ -9014,16 +9009,16 @@
         </w:numPr>
         <w:spacing w:line="360" w:lineRule="auto"/>
       </w:pPr>
-      <w:bookmarkStart w:id="87" w:name="_Toc90366903"/>
-      <w:bookmarkStart w:id="88" w:name="_Toc90367475"/>
+      <w:bookmarkStart w:id="86" w:name="_Toc90366903"/>
+      <w:bookmarkStart w:id="87" w:name="_Toc90367475"/>
       <w:r>
         <w:rPr>
           <w:bdr w:val="none" w:sz="0" w:space="0" w:color="auto" w:frame="1"/>
         </w:rPr>
         <w:t>ADO.Net Data Provider:</w:t>
       </w:r>
+      <w:bookmarkEnd w:id="86"/>
       <w:bookmarkEnd w:id="87"/>
-      <w:bookmarkEnd w:id="88"/>
     </w:p>
     <w:p>
       <w:pPr>
@@ -9078,11 +9073,11 @@
         <w:spacing w:before="240" w:line="360" w:lineRule="auto"/>
         <w:jc w:val="both"/>
       </w:pPr>
-      <w:bookmarkStart w:id="89" w:name="_Toc91546106"/>
+      <w:bookmarkStart w:id="88" w:name="_Toc91546106"/>
       <w:r>
         <w:t>Các tình huống dùng Entity Framework</w:t>
       </w:r>
-      <w:bookmarkEnd w:id="89"/>
+      <w:bookmarkEnd w:id="88"/>
     </w:p>
     <w:p>
       <w:pPr>
@@ -9463,11 +9458,11 @@
         <w:spacing w:before="240" w:line="360" w:lineRule="auto"/>
         <w:jc w:val="both"/>
       </w:pPr>
-      <w:bookmarkStart w:id="90" w:name="_Toc91546107"/>
+      <w:bookmarkStart w:id="89" w:name="_Toc91546107"/>
       <w:r>
         <w:t>Bootstrap</w:t>
       </w:r>
-      <w:bookmarkEnd w:id="90"/>
+      <w:bookmarkEnd w:id="89"/>
     </w:p>
     <w:p>
       <w:pPr>
@@ -9511,14 +9506,14 @@
         <w:spacing w:before="240" w:line="360" w:lineRule="auto"/>
         <w:jc w:val="both"/>
       </w:pPr>
-      <w:bookmarkStart w:id="91" w:name="_Toc91546108"/>
+      <w:bookmarkStart w:id="90" w:name="_Toc91546108"/>
       <w:r>
         <w:t>Bootstrap</w:t>
       </w:r>
       <w:r>
         <w:t xml:space="preserve"> là gì?</w:t>
       </w:r>
-      <w:bookmarkEnd w:id="91"/>
+      <w:bookmarkEnd w:id="90"/>
     </w:p>
     <w:p>
       <w:pPr>
@@ -9639,9 +9634,9 @@
         <w:pStyle w:val="Heading5"/>
         <w:spacing w:before="240"/>
       </w:pPr>
-      <w:bookmarkStart w:id="92" w:name="_Toc90366907"/>
-      <w:bookmarkStart w:id="93" w:name="_Toc90367479"/>
-      <w:bookmarkStart w:id="94" w:name="_Toc91546109"/>
+      <w:bookmarkStart w:id="91" w:name="_Toc90366907"/>
+      <w:bookmarkStart w:id="92" w:name="_Toc90367479"/>
+      <w:bookmarkStart w:id="93" w:name="_Toc91546109"/>
       <w:r>
         <w:rPr>
           <w:rStyle w:val="Strong"/>
@@ -9661,9 +9656,9 @@
         </w:rPr>
         <w:t>:</w:t>
       </w:r>
+      <w:bookmarkEnd w:id="91"/>
       <w:bookmarkEnd w:id="92"/>
       <w:bookmarkEnd w:id="93"/>
-      <w:bookmarkEnd w:id="94"/>
     </w:p>
     <w:p>
       <w:pPr>
@@ -9694,8 +9689,8 @@
         <w:spacing w:before="240" w:line="360" w:lineRule="auto"/>
         <w:jc w:val="both"/>
       </w:pPr>
-      <w:bookmarkStart w:id="95" w:name="_Toc90366908"/>
-      <w:bookmarkStart w:id="96" w:name="_Toc90367480"/>
+      <w:bookmarkStart w:id="94" w:name="_Toc90366908"/>
+      <w:bookmarkStart w:id="95" w:name="_Toc90367480"/>
       <w:r>
         <w:rPr>
           <w:rStyle w:val="Strong"/>
@@ -9705,8 +9700,8 @@
         </w:rPr>
         <w:t>Bootstrap.CSS</w:t>
       </w:r>
+      <w:bookmarkEnd w:id="94"/>
       <w:bookmarkEnd w:id="95"/>
-      <w:bookmarkEnd w:id="96"/>
     </w:p>
     <w:p>
       <w:pPr>
@@ -9789,8 +9784,8 @@
         </w:numPr>
         <w:spacing w:before="240" w:line="360" w:lineRule="auto"/>
       </w:pPr>
-      <w:bookmarkStart w:id="97" w:name="_Toc90366909"/>
-      <w:bookmarkStart w:id="98" w:name="_Toc90367481"/>
+      <w:bookmarkStart w:id="96" w:name="_Toc90366909"/>
+      <w:bookmarkStart w:id="97" w:name="_Toc90367481"/>
       <w:r>
         <w:rPr>
           <w:rStyle w:val="Strong"/>
@@ -9800,8 +9795,8 @@
         </w:rPr>
         <w:t>Bootstrap.JS</w:t>
       </w:r>
+      <w:bookmarkEnd w:id="96"/>
       <w:bookmarkEnd w:id="97"/>
-      <w:bookmarkEnd w:id="98"/>
     </w:p>
     <w:p>
       <w:pPr>
@@ -10067,8 +10062,8 @@
         <w:spacing w:before="240" w:line="360" w:lineRule="auto"/>
         <w:jc w:val="both"/>
       </w:pPr>
-      <w:bookmarkStart w:id="99" w:name="_Toc90366910"/>
-      <w:bookmarkStart w:id="100" w:name="_Toc90367482"/>
+      <w:bookmarkStart w:id="98" w:name="_Toc90366910"/>
+      <w:bookmarkStart w:id="99" w:name="_Toc90367482"/>
       <w:r>
         <w:rPr>
           <w:rStyle w:val="Strong"/>
@@ -10078,8 +10073,8 @@
         </w:rPr>
         <w:t>Glyphicons</w:t>
       </w:r>
+      <w:bookmarkEnd w:id="98"/>
       <w:bookmarkEnd w:id="99"/>
-      <w:bookmarkEnd w:id="100"/>
     </w:p>
     <w:p>
       <w:pPr>
@@ -10152,11 +10147,11 @@
         <w:spacing w:before="240" w:line="360" w:lineRule="auto"/>
         <w:jc w:val="both"/>
       </w:pPr>
-      <w:bookmarkStart w:id="101" w:name="_Toc91546110"/>
+      <w:bookmarkStart w:id="100" w:name="_Toc91546110"/>
       <w:r>
         <w:t>Tại sao phải dùng bootstrap</w:t>
       </w:r>
-      <w:bookmarkEnd w:id="101"/>
+      <w:bookmarkEnd w:id="100"/>
     </w:p>
     <w:p>
       <w:pPr>
@@ -10302,8 +10297,8 @@
           <w:b/>
         </w:rPr>
       </w:pPr>
-      <w:bookmarkStart w:id="102" w:name="_Toc90366912"/>
-      <w:bookmarkStart w:id="103" w:name="_Toc90367484"/>
+      <w:bookmarkStart w:id="101" w:name="_Toc90366912"/>
+      <w:bookmarkStart w:id="102" w:name="_Toc90367484"/>
       <w:r>
         <w:rPr>
           <w:rStyle w:val="Emphasis"/>
@@ -10313,8 +10308,8 @@
         </w:rPr>
         <w:t>Dễ dàng thao tác</w:t>
       </w:r>
+      <w:bookmarkEnd w:id="101"/>
       <w:bookmarkEnd w:id="102"/>
-      <w:bookmarkEnd w:id="103"/>
     </w:p>
     <w:p>
       <w:pPr>
@@ -10419,8 +10414,8 @@
           <w:b/>
         </w:rPr>
       </w:pPr>
-      <w:bookmarkStart w:id="104" w:name="_Toc90366913"/>
-      <w:bookmarkStart w:id="105" w:name="_Toc90367485"/>
+      <w:bookmarkStart w:id="103" w:name="_Toc90366913"/>
+      <w:bookmarkStart w:id="104" w:name="_Toc90367485"/>
       <w:r>
         <w:rPr>
           <w:rStyle w:val="Emphasis"/>
@@ -10430,8 +10425,8 @@
         </w:rPr>
         <w:t>Tùy chỉnh dễ dàng</w:t>
       </w:r>
+      <w:bookmarkEnd w:id="103"/>
       <w:bookmarkEnd w:id="104"/>
-      <w:bookmarkEnd w:id="105"/>
     </w:p>
     <w:p>
       <w:pPr>
@@ -10495,8 +10490,8 @@
           <w:b/>
         </w:rPr>
       </w:pPr>
-      <w:bookmarkStart w:id="106" w:name="_Toc90366914"/>
-      <w:bookmarkStart w:id="107" w:name="_Toc90367486"/>
+      <w:bookmarkStart w:id="105" w:name="_Toc90366914"/>
+      <w:bookmarkStart w:id="106" w:name="_Toc90367486"/>
       <w:r>
         <w:rPr>
           <w:rStyle w:val="Emphasis"/>
@@ -10506,8 +10501,8 @@
         </w:rPr>
         <w:t>Chất lượng sản phẩm đầu ra hoàn hảo</w:t>
       </w:r>
+      <w:bookmarkEnd w:id="105"/>
       <w:bookmarkEnd w:id="106"/>
-      <w:bookmarkEnd w:id="107"/>
     </w:p>
     <w:p>
       <w:pPr>
@@ -10590,8 +10585,8 @@
           <w:b/>
         </w:rPr>
       </w:pPr>
-      <w:bookmarkStart w:id="108" w:name="_Toc90366915"/>
-      <w:bookmarkStart w:id="109" w:name="_Toc90367487"/>
+      <w:bookmarkStart w:id="107" w:name="_Toc90366915"/>
+      <w:bookmarkStart w:id="108" w:name="_Toc90367487"/>
       <w:r>
         <w:rPr>
           <w:rStyle w:val="Emphasis"/>
@@ -10601,8 +10596,8 @@
         </w:rPr>
         <w:t>Độ tương thích cao</w:t>
       </w:r>
+      <w:bookmarkEnd w:id="107"/>
       <w:bookmarkEnd w:id="108"/>
-      <w:bookmarkEnd w:id="109"/>
     </w:p>
     <w:p>
       <w:pPr>
@@ -10688,7 +10683,7 @@
         <w:spacing w:before="240" w:line="360" w:lineRule="auto"/>
         <w:jc w:val="both"/>
       </w:pPr>
-      <w:bookmarkStart w:id="110" w:name="_Toc91546111"/>
+      <w:bookmarkStart w:id="109" w:name="_Toc91546111"/>
       <w:r>
         <w:lastRenderedPageBreak/>
         <w:t>Jque</w:t>
@@ -10696,7 +10691,7 @@
       <w:r>
         <w:t>ry</w:t>
       </w:r>
-      <w:bookmarkEnd w:id="110"/>
+      <w:bookmarkEnd w:id="109"/>
     </w:p>
     <w:p>
       <w:pPr>
@@ -10704,11 +10699,11 @@
         <w:spacing w:before="240" w:line="360" w:lineRule="auto"/>
         <w:jc w:val="both"/>
       </w:pPr>
-      <w:bookmarkStart w:id="111" w:name="_Toc91546112"/>
+      <w:bookmarkStart w:id="110" w:name="_Toc91546112"/>
       <w:r>
         <w:t>Jquery là gì</w:t>
       </w:r>
-      <w:bookmarkEnd w:id="111"/>
+      <w:bookmarkEnd w:id="110"/>
     </w:p>
     <w:p>
       <w:pPr>
@@ -11151,7 +11146,7 @@
         <w:spacing w:before="240" w:line="360" w:lineRule="auto"/>
         <w:jc w:val="both"/>
       </w:pPr>
-      <w:bookmarkStart w:id="112" w:name="_Toc91546113"/>
+      <w:bookmarkStart w:id="111" w:name="_Toc91546113"/>
       <w:r>
         <w:t xml:space="preserve">Jquery </w:t>
       </w:r>
@@ -11161,7 +11156,7 @@
       <w:r>
         <w:t xml:space="preserve"> gì cho người lập trình</w:t>
       </w:r>
-      <w:bookmarkEnd w:id="112"/>
+      <w:bookmarkEnd w:id="111"/>
     </w:p>
     <w:p>
       <w:pPr>
@@ -11537,12 +11532,12 @@
         <w:spacing w:before="240" w:line="360" w:lineRule="auto"/>
         <w:jc w:val="both"/>
       </w:pPr>
-      <w:bookmarkStart w:id="113" w:name="_Toc91546114"/>
+      <w:bookmarkStart w:id="112" w:name="_Toc91546114"/>
       <w:r>
         <w:lastRenderedPageBreak/>
         <w:t>Tại sao nên dùng Jquery</w:t>
       </w:r>
-      <w:bookmarkEnd w:id="113"/>
+      <w:bookmarkEnd w:id="112"/>
     </w:p>
     <w:p>
       <w:pPr>
@@ -11656,12 +11651,12 @@
         <w:spacing w:before="240" w:line="360" w:lineRule="auto"/>
         <w:jc w:val="both"/>
       </w:pPr>
-      <w:bookmarkStart w:id="114" w:name="_Toc91546115"/>
+      <w:bookmarkStart w:id="113" w:name="_Toc91546115"/>
       <w:r>
         <w:lastRenderedPageBreak/>
         <w:t>PHÂN TÍCH VÀ THIẾT KẾ HỆ THỐNG</w:t>
       </w:r>
-      <w:bookmarkEnd w:id="114"/>
+      <w:bookmarkEnd w:id="113"/>
       <w:r>
         <w:t xml:space="preserve"> </w:t>
       </w:r>
@@ -11673,14 +11668,14 @@
         <w:spacing w:before="240" w:line="360" w:lineRule="auto"/>
         <w:jc w:val="both"/>
       </w:pPr>
-      <w:bookmarkStart w:id="115" w:name="_Toc91546116"/>
+      <w:bookmarkStart w:id="114" w:name="_Toc91546116"/>
       <w:r>
         <w:t xml:space="preserve">Phân tích và thiết kế </w:t>
       </w:r>
       <w:r>
         <w:t>hệ thống</w:t>
       </w:r>
-      <w:bookmarkEnd w:id="115"/>
+      <w:bookmarkEnd w:id="114"/>
     </w:p>
     <w:p>
       <w:pPr>
@@ -11688,11 +11683,11 @@
         <w:spacing w:before="240" w:line="360" w:lineRule="auto"/>
         <w:jc w:val="both"/>
       </w:pPr>
-      <w:bookmarkStart w:id="116" w:name="_Toc91546117"/>
+      <w:bookmarkStart w:id="115" w:name="_Toc91546117"/>
       <w:r>
         <w:t>Yêu cầu cơ bản của hệ thống</w:t>
       </w:r>
-      <w:bookmarkEnd w:id="116"/>
+      <w:bookmarkEnd w:id="115"/>
     </w:p>
     <w:p>
       <w:pPr>
@@ -11798,11 +11793,11 @@
         <w:spacing w:before="240" w:line="360" w:lineRule="auto"/>
         <w:jc w:val="both"/>
       </w:pPr>
-      <w:bookmarkStart w:id="117" w:name="_Toc91546118"/>
+      <w:bookmarkStart w:id="116" w:name="_Toc91546118"/>
       <w:r>
         <w:t>Mô tả chức năng ứng dụng</w:t>
       </w:r>
-      <w:bookmarkEnd w:id="117"/>
+      <w:bookmarkEnd w:id="116"/>
     </w:p>
     <w:p>
       <w:pPr>
@@ -11810,11 +11805,11 @@
         <w:spacing w:before="240" w:line="360" w:lineRule="auto"/>
         <w:jc w:val="both"/>
       </w:pPr>
-      <w:bookmarkStart w:id="118" w:name="_Toc91546119"/>
+      <w:bookmarkStart w:id="117" w:name="_Toc91546119"/>
       <w:r>
         <w:t>Phân tích hệ thống</w:t>
       </w:r>
-      <w:bookmarkEnd w:id="118"/>
+      <w:bookmarkEnd w:id="117"/>
     </w:p>
     <w:p>
       <w:pPr>
@@ -11822,11 +11817,11 @@
         <w:spacing w:before="240" w:line="360" w:lineRule="auto"/>
         <w:jc w:val="both"/>
       </w:pPr>
-      <w:bookmarkStart w:id="119" w:name="_Toc91546120"/>
+      <w:bookmarkStart w:id="118" w:name="_Toc91546120"/>
       <w:r>
         <w:t>Sơ đồ cơ sở dữ liệu</w:t>
       </w:r>
-      <w:bookmarkEnd w:id="119"/>
+      <w:bookmarkEnd w:id="118"/>
     </w:p>
     <w:p>
       <w:pPr>
@@ -11834,11 +11829,11 @@
         <w:spacing w:before="240" w:line="360" w:lineRule="auto"/>
         <w:jc w:val="both"/>
       </w:pPr>
-      <w:bookmarkStart w:id="120" w:name="_Toc91546121"/>
+      <w:bookmarkStart w:id="119" w:name="_Toc91546121"/>
       <w:r>
         <w:t>Lược đồ phân cấp chức năng</w:t>
       </w:r>
-      <w:bookmarkEnd w:id="120"/>
+      <w:bookmarkEnd w:id="119"/>
     </w:p>
     <w:p>
       <w:pPr>
@@ -11846,11 +11841,11 @@
         <w:spacing w:before="240" w:line="360" w:lineRule="auto"/>
         <w:jc w:val="both"/>
       </w:pPr>
-      <w:bookmarkStart w:id="121" w:name="_Toc91546122"/>
+      <w:bookmarkStart w:id="120" w:name="_Toc91546122"/>
       <w:r>
         <w:t>Công nghệ áp dụng</w:t>
       </w:r>
-      <w:bookmarkEnd w:id="121"/>
+      <w:bookmarkEnd w:id="120"/>
     </w:p>
     <w:p>
       <w:pPr>
@@ -11963,232 +11958,749 @@
         <w:pStyle w:val="Heading1"/>
         <w:spacing w:line="360" w:lineRule="auto"/>
       </w:pPr>
-      <w:bookmarkStart w:id="122" w:name="_Toc91546123"/>
-      <w:bookmarkStart w:id="123" w:name="_Toc48233"/>
+      <w:bookmarkStart w:id="121" w:name="_Toc91546123"/>
+      <w:bookmarkStart w:id="122" w:name="_Toc48233"/>
       <w:r>
         <w:lastRenderedPageBreak/>
         <w:t>GIAO DIỆN DEMO</w:t>
       </w:r>
+      <w:bookmarkEnd w:id="121"/>
+      <w:r>
+        <w:t xml:space="preserve"> </w:t>
+      </w:r>
+      <w:bookmarkStart w:id="123" w:name="_Toc48236"/>
       <w:bookmarkEnd w:id="122"/>
       <w:r>
         <w:t xml:space="preserve"> </w:t>
       </w:r>
-      <w:bookmarkStart w:id="124" w:name="_Toc48236"/>
       <w:bookmarkEnd w:id="123"/>
-      <w:r>
-        <w:t xml:space="preserve"> </w:t>
-      </w:r>
-      <w:bookmarkEnd w:id="124"/>
-    </w:p>
-    <w:p>
-      <w:pPr>
-        <w:spacing w:after="160" w:line="360" w:lineRule="auto"/>
-        <w:ind w:left="240" w:firstLine="0"/>
-      </w:pPr>
+    </w:p>
+    <w:p>
+      <w:pPr>
+        <w:pStyle w:val="Heading2"/>
+      </w:pPr>
+      <w:r>
+        <w:t>Trang đăng nhập</w:t>
+      </w:r>
+    </w:p>
+    <w:p>
+      <w:pPr>
+        <w:ind w:left="370"/>
+      </w:pPr>
+      <w:r>
+        <w:drawing>
+          <wp:inline distT="0" distB="0" distL="0" distR="0" wp14:anchorId="14D82BD8" wp14:editId="301FEA6E">
+            <wp:extent cx="5760085" cy="2712085"/>
+            <wp:effectExtent l="0" t="0" r="0" b="0"/>
+            <wp:docPr id="22" name="Picture 22" descr="Graphical user interface, application&#10;&#10;Description automatically generated"/>
+            <wp:cNvGraphicFramePr>
+              <a:graphicFrameLocks xmlns:a="http://schemas.openxmlformats.org/drawingml/2006/main" noChangeAspect="1"/>
+            </wp:cNvGraphicFramePr>
+            <a:graphic xmlns:a="http://schemas.openxmlformats.org/drawingml/2006/main">
+              <a:graphicData uri="http://schemas.openxmlformats.org/drawingml/2006/picture">
+                <pic:pic xmlns:pic="http://schemas.openxmlformats.org/drawingml/2006/picture">
+                  <pic:nvPicPr>
+                    <pic:cNvPr id="22" name="Picture 22" descr="Graphical user interface, application&#10;&#10;Description automatically generated"/>
+                    <pic:cNvPicPr/>
+                  </pic:nvPicPr>
+                  <pic:blipFill>
+                    <a:blip r:embed="rId29"/>
+                    <a:stretch>
+                      <a:fillRect/>
+                    </a:stretch>
+                  </pic:blipFill>
+                  <pic:spPr>
+                    <a:xfrm>
+                      <a:off x="0" y="0"/>
+                      <a:ext cx="5760085" cy="2712085"/>
+                    </a:xfrm>
+                    <a:prstGeom prst="rect">
+                      <a:avLst/>
+                    </a:prstGeom>
+                  </pic:spPr>
+                </pic:pic>
+              </a:graphicData>
+            </a:graphic>
+          </wp:inline>
+        </w:drawing>
+      </w:r>
+    </w:p>
+    <w:p>
+      <w:pPr>
+        <w:pStyle w:val="Heading2"/>
+      </w:pPr>
+      <w:r>
+        <w:t>Trang chủ</w:t>
+      </w:r>
+    </w:p>
+    <w:p>
+      <w:pPr>
+        <w:ind w:left="370"/>
+      </w:pPr>
+      <w:r>
+        <w:drawing>
+          <wp:inline distT="0" distB="0" distL="0" distR="0" wp14:anchorId="4DB4BD6F" wp14:editId="6AFA54C6">
+            <wp:extent cx="5760085" cy="2691130"/>
+            <wp:effectExtent l="0" t="0" r="0" b="0"/>
+            <wp:docPr id="10" name="Picture 10" descr="Graphical user interface&#10;&#10;Description automatically generated"/>
+            <wp:cNvGraphicFramePr>
+              <a:graphicFrameLocks xmlns:a="http://schemas.openxmlformats.org/drawingml/2006/main" noChangeAspect="1"/>
+            </wp:cNvGraphicFramePr>
+            <a:graphic xmlns:a="http://schemas.openxmlformats.org/drawingml/2006/main">
+              <a:graphicData uri="http://schemas.openxmlformats.org/drawingml/2006/picture">
+                <pic:pic xmlns:pic="http://schemas.openxmlformats.org/drawingml/2006/picture">
+                  <pic:nvPicPr>
+                    <pic:cNvPr id="10" name="Picture 10" descr="Graphical user interface&#10;&#10;Description automatically generated"/>
+                    <pic:cNvPicPr/>
+                  </pic:nvPicPr>
+                  <pic:blipFill>
+                    <a:blip r:embed="rId30"/>
+                    <a:stretch>
+                      <a:fillRect/>
+                    </a:stretch>
+                  </pic:blipFill>
+                  <pic:spPr>
+                    <a:xfrm>
+                      <a:off x="0" y="0"/>
+                      <a:ext cx="5760085" cy="2691130"/>
+                    </a:xfrm>
+                    <a:prstGeom prst="rect">
+                      <a:avLst/>
+                    </a:prstGeom>
+                  </pic:spPr>
+                </pic:pic>
+              </a:graphicData>
+            </a:graphic>
+          </wp:inline>
+        </w:drawing>
+      </w:r>
+    </w:p>
+    <w:p>
+      <w:pPr>
+        <w:spacing w:after="158" w:line="360" w:lineRule="auto"/>
+        <w:ind w:left="0" w:firstLine="0"/>
+      </w:pPr>
+    </w:p>
+    <w:p>
+      <w:pPr>
+        <w:pStyle w:val="Heading2"/>
+        <w:rPr>
+          <w:rFonts w:eastAsia="Calibri"/>
+        </w:rPr>
+      </w:pPr>
+      <w:r>
+        <w:rPr>
+          <w:rFonts w:eastAsia="Calibri"/>
+        </w:rPr>
+        <w:lastRenderedPageBreak/>
+        <w:t>Trang quản lý tài khoản</w:t>
+      </w:r>
     </w:p>
     <w:p>
       <w:pPr>
         <w:spacing w:after="158" w:line="360" w:lineRule="auto"/>
         <w:ind w:left="240" w:firstLine="0"/>
-      </w:pPr>
-      <w:r>
         <w:rPr>
           <w:rFonts w:ascii="Calibri" w:eastAsia="Calibri" w:hAnsi="Calibri" w:cs="Calibri"/>
           <w:color w:val="000000"/>
           <w:sz w:val="22"/>
         </w:rPr>
-        <w:t xml:space="preserve"> </w:t>
-      </w:r>
-    </w:p>
-    <w:p>
-      <w:pPr>
-        <w:spacing w:after="158" w:line="360" w:lineRule="auto"/>
-        <w:ind w:left="240" w:firstLine="0"/>
+      </w:pPr>
+      <w:r>
         <w:rPr>
           <w:rFonts w:ascii="Calibri" w:eastAsia="Calibri" w:hAnsi="Calibri" w:cs="Calibri"/>
           <w:color w:val="000000"/>
           <w:sz w:val="22"/>
         </w:rPr>
-      </w:pPr>
-      <w:r>
+        <w:drawing>
+          <wp:inline distT="0" distB="0" distL="0" distR="0" wp14:anchorId="473983D3" wp14:editId="69E717D8">
+            <wp:extent cx="5760085" cy="2720975"/>
+            <wp:effectExtent l="0" t="0" r="0" b="3175"/>
+            <wp:docPr id="14" name="Picture 14" descr="A picture containing text, screenshot, indoor&#10;&#10;Description automatically generated"/>
+            <wp:cNvGraphicFramePr>
+              <a:graphicFrameLocks xmlns:a="http://schemas.openxmlformats.org/drawingml/2006/main" noChangeAspect="1"/>
+            </wp:cNvGraphicFramePr>
+            <a:graphic xmlns:a="http://schemas.openxmlformats.org/drawingml/2006/main">
+              <a:graphicData uri="http://schemas.openxmlformats.org/drawingml/2006/picture">
+                <pic:pic xmlns:pic="http://schemas.openxmlformats.org/drawingml/2006/picture">
+                  <pic:nvPicPr>
+                    <pic:cNvPr id="14" name="Picture 14" descr="A picture containing text, screenshot, indoor&#10;&#10;Description automatically generated"/>
+                    <pic:cNvPicPr/>
+                  </pic:nvPicPr>
+                  <pic:blipFill>
+                    <a:blip r:embed="rId31"/>
+                    <a:stretch>
+                      <a:fillRect/>
+                    </a:stretch>
+                  </pic:blipFill>
+                  <pic:spPr>
+                    <a:xfrm>
+                      <a:off x="0" y="0"/>
+                      <a:ext cx="5760085" cy="2720975"/>
+                    </a:xfrm>
+                    <a:prstGeom prst="rect">
+                      <a:avLst/>
+                    </a:prstGeom>
+                  </pic:spPr>
+                </pic:pic>
+              </a:graphicData>
+            </a:graphic>
+          </wp:inline>
+        </w:drawing>
+      </w:r>
+    </w:p>
+    <w:p>
+      <w:pPr>
+        <w:pStyle w:val="Heading2"/>
+        <w:rPr>
+          <w:rFonts w:eastAsia="Calibri"/>
+        </w:rPr>
+      </w:pPr>
+      <w:r>
+        <w:rPr>
+          <w:rFonts w:eastAsia="Calibri"/>
+        </w:rPr>
+        <w:t xml:space="preserve">Trang </w:t>
+      </w:r>
+      <w:r>
+        <w:rPr>
+          <w:rFonts w:eastAsia="Calibri"/>
+        </w:rPr>
+        <w:t>chỉnh sửa tài khoản</w:t>
+      </w:r>
+    </w:p>
+    <w:p>
+      <w:pPr>
+        <w:rPr>
+          <w:rFonts w:eastAsia="Calibri"/>
+        </w:rPr>
+      </w:pPr>
+      <w:r>
+        <w:rPr>
+          <w:rFonts w:eastAsia="Calibri"/>
+        </w:rPr>
+        <w:drawing>
+          <wp:inline distT="0" distB="0" distL="0" distR="0" wp14:anchorId="0EA7C0F5" wp14:editId="1FFDCA25">
+            <wp:extent cx="5760085" cy="2681605"/>
+            <wp:effectExtent l="0" t="0" r="0" b="4445"/>
+            <wp:docPr id="15" name="Picture 15" descr="Graphical user interface, application, email&#10;&#10;Description automatically generated"/>
+            <wp:cNvGraphicFramePr>
+              <a:graphicFrameLocks xmlns:a="http://schemas.openxmlformats.org/drawingml/2006/main" noChangeAspect="1"/>
+            </wp:cNvGraphicFramePr>
+            <a:graphic xmlns:a="http://schemas.openxmlformats.org/drawingml/2006/main">
+              <a:graphicData uri="http://schemas.openxmlformats.org/drawingml/2006/picture">
+                <pic:pic xmlns:pic="http://schemas.openxmlformats.org/drawingml/2006/picture">
+                  <pic:nvPicPr>
+                    <pic:cNvPr id="15" name="Picture 15" descr="Graphical user interface, application, email&#10;&#10;Description automatically generated"/>
+                    <pic:cNvPicPr/>
+                  </pic:nvPicPr>
+                  <pic:blipFill>
+                    <a:blip r:embed="rId32"/>
+                    <a:stretch>
+                      <a:fillRect/>
+                    </a:stretch>
+                  </pic:blipFill>
+                  <pic:spPr>
+                    <a:xfrm>
+                      <a:off x="0" y="0"/>
+                      <a:ext cx="5760085" cy="2681605"/>
+                    </a:xfrm>
+                    <a:prstGeom prst="rect">
+                      <a:avLst/>
+                    </a:prstGeom>
+                  </pic:spPr>
+                </pic:pic>
+              </a:graphicData>
+            </a:graphic>
+          </wp:inline>
+        </w:drawing>
+      </w:r>
+    </w:p>
+    <w:p>
+      <w:pPr>
+        <w:rPr>
+          <w:rFonts w:eastAsia="Calibri"/>
+        </w:rPr>
+      </w:pPr>
+    </w:p>
+    <w:p>
+      <w:pPr>
+        <w:pStyle w:val="Heading2"/>
+        <w:rPr>
+          <w:rFonts w:eastAsia="Calibri"/>
+        </w:rPr>
+      </w:pPr>
+      <w:r>
+        <w:rPr>
+          <w:rFonts w:eastAsia="Calibri"/>
+        </w:rPr>
+        <w:lastRenderedPageBreak/>
+        <w:t>Trang thêm tài khoản</w:t>
+      </w:r>
+    </w:p>
+    <w:p>
+      <w:pPr>
+        <w:rPr>
+          <w:rFonts w:eastAsia="Calibri"/>
+        </w:rPr>
+      </w:pPr>
+      <w:r>
+        <w:rPr>
+          <w:rFonts w:eastAsia="Calibri"/>
+        </w:rPr>
+        <w:drawing>
+          <wp:inline distT="0" distB="0" distL="0" distR="0" wp14:anchorId="5930B855" wp14:editId="26255446">
+            <wp:extent cx="5760085" cy="2710180"/>
+            <wp:effectExtent l="0" t="0" r="0" b="0"/>
+            <wp:docPr id="16" name="Picture 16" descr="Graphical user interface, text, application, email&#10;&#10;Description automatically generated"/>
+            <wp:cNvGraphicFramePr>
+              <a:graphicFrameLocks xmlns:a="http://schemas.openxmlformats.org/drawingml/2006/main" noChangeAspect="1"/>
+            </wp:cNvGraphicFramePr>
+            <a:graphic xmlns:a="http://schemas.openxmlformats.org/drawingml/2006/main">
+              <a:graphicData uri="http://schemas.openxmlformats.org/drawingml/2006/picture">
+                <pic:pic xmlns:pic="http://schemas.openxmlformats.org/drawingml/2006/picture">
+                  <pic:nvPicPr>
+                    <pic:cNvPr id="16" name="Picture 16" descr="Graphical user interface, text, application, email&#10;&#10;Description automatically generated"/>
+                    <pic:cNvPicPr/>
+                  </pic:nvPicPr>
+                  <pic:blipFill>
+                    <a:blip r:embed="rId33"/>
+                    <a:stretch>
+                      <a:fillRect/>
+                    </a:stretch>
+                  </pic:blipFill>
+                  <pic:spPr>
+                    <a:xfrm>
+                      <a:off x="0" y="0"/>
+                      <a:ext cx="5760085" cy="2710180"/>
+                    </a:xfrm>
+                    <a:prstGeom prst="rect">
+                      <a:avLst/>
+                    </a:prstGeom>
+                  </pic:spPr>
+                </pic:pic>
+              </a:graphicData>
+            </a:graphic>
+          </wp:inline>
+        </w:drawing>
+      </w:r>
+    </w:p>
+    <w:p>
+      <w:pPr>
+        <w:rPr>
+          <w:rFonts w:eastAsia="Calibri"/>
+        </w:rPr>
+      </w:pPr>
+    </w:p>
+    <w:p>
+      <w:pPr>
+        <w:pStyle w:val="Heading2"/>
+        <w:rPr>
+          <w:rFonts w:eastAsia="Calibri"/>
+        </w:rPr>
+      </w:pPr>
+      <w:r>
+        <w:rPr>
+          <w:rFonts w:eastAsia="Calibri"/>
+        </w:rPr>
+        <w:t>Trang danh sách giảng viên</w:t>
+      </w:r>
+    </w:p>
+    <w:p>
+      <w:pPr>
+        <w:rPr>
+          <w:rFonts w:eastAsia="Calibri"/>
+        </w:rPr>
+      </w:pPr>
+      <w:r>
+        <w:rPr>
+          <w:rFonts w:eastAsia="Calibri"/>
+        </w:rPr>
+        <w:drawing>
+          <wp:inline distT="0" distB="0" distL="0" distR="0" wp14:anchorId="2700D066" wp14:editId="261CA47D">
+            <wp:extent cx="5760085" cy="2684780"/>
+            <wp:effectExtent l="0" t="0" r="0" b="1270"/>
+            <wp:docPr id="17" name="Picture 17" descr="Graphical user interface&#10;&#10;Description automatically generated"/>
+            <wp:cNvGraphicFramePr>
+              <a:graphicFrameLocks xmlns:a="http://schemas.openxmlformats.org/drawingml/2006/main" noChangeAspect="1"/>
+            </wp:cNvGraphicFramePr>
+            <a:graphic xmlns:a="http://schemas.openxmlformats.org/drawingml/2006/main">
+              <a:graphicData uri="http://schemas.openxmlformats.org/drawingml/2006/picture">
+                <pic:pic xmlns:pic="http://schemas.openxmlformats.org/drawingml/2006/picture">
+                  <pic:nvPicPr>
+                    <pic:cNvPr id="17" name="Picture 17" descr="Graphical user interface&#10;&#10;Description automatically generated"/>
+                    <pic:cNvPicPr/>
+                  </pic:nvPicPr>
+                  <pic:blipFill>
+                    <a:blip r:embed="rId34"/>
+                    <a:stretch>
+                      <a:fillRect/>
+                    </a:stretch>
+                  </pic:blipFill>
+                  <pic:spPr>
+                    <a:xfrm>
+                      <a:off x="0" y="0"/>
+                      <a:ext cx="5760085" cy="2684780"/>
+                    </a:xfrm>
+                    <a:prstGeom prst="rect">
+                      <a:avLst/>
+                    </a:prstGeom>
+                  </pic:spPr>
+                </pic:pic>
+              </a:graphicData>
+            </a:graphic>
+          </wp:inline>
+        </w:drawing>
+      </w:r>
+    </w:p>
+    <w:p>
+      <w:pPr>
+        <w:pStyle w:val="Heading2"/>
+        <w:rPr>
+          <w:rFonts w:eastAsia="Calibri"/>
+        </w:rPr>
+      </w:pPr>
+      <w:r>
+        <w:rPr>
+          <w:rFonts w:eastAsia="Calibri"/>
+        </w:rPr>
+        <w:t>Trang danh sách học viên</w:t>
+      </w:r>
+    </w:p>
+    <w:p>
+      <w:pPr>
+        <w:rPr>
+          <w:rFonts w:eastAsia="Calibri"/>
+        </w:rPr>
+      </w:pPr>
+      <w:r>
+        <w:rPr>
+          <w:rFonts w:eastAsia="Calibri"/>
+        </w:rPr>
+        <w:drawing>
+          <wp:inline distT="0" distB="0" distL="0" distR="0" wp14:anchorId="7B9876DE" wp14:editId="68244698">
+            <wp:extent cx="5760085" cy="2696845"/>
+            <wp:effectExtent l="0" t="0" r="0" b="8255"/>
+            <wp:docPr id="18" name="Picture 18" descr="A screenshot of a computer&#10;&#10;Description automatically generated"/>
+            <wp:cNvGraphicFramePr>
+              <a:graphicFrameLocks xmlns:a="http://schemas.openxmlformats.org/drawingml/2006/main" noChangeAspect="1"/>
+            </wp:cNvGraphicFramePr>
+            <a:graphic xmlns:a="http://schemas.openxmlformats.org/drawingml/2006/main">
+              <a:graphicData uri="http://schemas.openxmlformats.org/drawingml/2006/picture">
+                <pic:pic xmlns:pic="http://schemas.openxmlformats.org/drawingml/2006/picture">
+                  <pic:nvPicPr>
+                    <pic:cNvPr id="18" name="Picture 18" descr="A screenshot of a computer&#10;&#10;Description automatically generated"/>
+                    <pic:cNvPicPr/>
+                  </pic:nvPicPr>
+                  <pic:blipFill>
+                    <a:blip r:embed="rId35"/>
+                    <a:stretch>
+                      <a:fillRect/>
+                    </a:stretch>
+                  </pic:blipFill>
+                  <pic:spPr>
+                    <a:xfrm>
+                      <a:off x="0" y="0"/>
+                      <a:ext cx="5760085" cy="2696845"/>
+                    </a:xfrm>
+                    <a:prstGeom prst="rect">
+                      <a:avLst/>
+                    </a:prstGeom>
+                  </pic:spPr>
+                </pic:pic>
+              </a:graphicData>
+            </a:graphic>
+          </wp:inline>
+        </w:drawing>
+      </w:r>
+    </w:p>
+    <w:p>
+      <w:pPr>
+        <w:pStyle w:val="Heading2"/>
+        <w:rPr>
+          <w:rFonts w:eastAsia="Calibri"/>
+        </w:rPr>
+      </w:pPr>
+      <w:r>
+        <w:rPr>
+          <w:rFonts w:eastAsia="Calibri"/>
+        </w:rPr>
+        <w:lastRenderedPageBreak/>
+        <w:t>Trang danh sách lớp học</w:t>
+      </w:r>
+    </w:p>
+    <w:p>
+      <w:pPr>
+        <w:rPr>
+          <w:rFonts w:eastAsia="Calibri"/>
+        </w:rPr>
+      </w:pPr>
+      <w:r>
+        <w:rPr>
+          <w:rFonts w:eastAsia="Calibri"/>
+        </w:rPr>
+        <w:drawing>
+          <wp:inline distT="0" distB="0" distL="0" distR="0" wp14:anchorId="20984410" wp14:editId="0EBE4885">
+            <wp:extent cx="5760085" cy="2700020"/>
+            <wp:effectExtent l="0" t="0" r="0" b="5080"/>
+            <wp:docPr id="19" name="Picture 19" descr="Graphical user interface, text&#10;&#10;Description automatically generated with medium confidence"/>
+            <wp:cNvGraphicFramePr>
+              <a:graphicFrameLocks xmlns:a="http://schemas.openxmlformats.org/drawingml/2006/main" noChangeAspect="1"/>
+            </wp:cNvGraphicFramePr>
+            <a:graphic xmlns:a="http://schemas.openxmlformats.org/drawingml/2006/main">
+              <a:graphicData uri="http://schemas.openxmlformats.org/drawingml/2006/picture">
+                <pic:pic xmlns:pic="http://schemas.openxmlformats.org/drawingml/2006/picture">
+                  <pic:nvPicPr>
+                    <pic:cNvPr id="19" name="Picture 19" descr="Graphical user interface, text&#10;&#10;Description automatically generated with medium confidence"/>
+                    <pic:cNvPicPr/>
+                  </pic:nvPicPr>
+                  <pic:blipFill>
+                    <a:blip r:embed="rId36"/>
+                    <a:stretch>
+                      <a:fillRect/>
+                    </a:stretch>
+                  </pic:blipFill>
+                  <pic:spPr>
+                    <a:xfrm>
+                      <a:off x="0" y="0"/>
+                      <a:ext cx="5760085" cy="2700020"/>
+                    </a:xfrm>
+                    <a:prstGeom prst="rect">
+                      <a:avLst/>
+                    </a:prstGeom>
+                  </pic:spPr>
+                </pic:pic>
+              </a:graphicData>
+            </a:graphic>
+          </wp:inline>
+        </w:drawing>
+      </w:r>
+    </w:p>
+    <w:p>
+      <w:pPr>
+        <w:spacing w:after="158" w:line="360" w:lineRule="auto"/>
+        <w:ind w:left="240" w:firstLine="0"/>
         <w:rPr>
           <w:rFonts w:ascii="Calibri" w:eastAsia="Calibri" w:hAnsi="Calibri" w:cs="Calibri"/>
           <w:color w:val="000000"/>
           <w:sz w:val="22"/>
         </w:rPr>
-        <w:t xml:space="preserve"> </w:t>
+      </w:pPr>
+    </w:p>
+    <w:p>
+      <w:pPr>
+        <w:pStyle w:val="Heading2"/>
+      </w:pPr>
+      <w:r>
+        <w:t>Trang chấm điểm</w:t>
       </w:r>
     </w:p>
     <w:p>
       <w:pPr>
         <w:spacing w:after="158" w:line="360" w:lineRule="auto"/>
         <w:ind w:left="240" w:firstLine="0"/>
-        <w:rPr>
-          <w:rFonts w:ascii="Calibri" w:eastAsia="Calibri" w:hAnsi="Calibri" w:cs="Calibri"/>
-          <w:color w:val="000000"/>
-          <w:sz w:val="22"/>
-        </w:rPr>
-      </w:pPr>
+      </w:pPr>
+      <w:r>
+        <w:drawing>
+          <wp:inline distT="0" distB="0" distL="0" distR="0" wp14:anchorId="6FAC53A2" wp14:editId="72C64A5C">
+            <wp:extent cx="5760085" cy="2696845"/>
+            <wp:effectExtent l="0" t="0" r="0" b="8255"/>
+            <wp:docPr id="20" name="Picture 20" descr="Graphical user interface, application&#10;&#10;Description automatically generated"/>
+            <wp:cNvGraphicFramePr>
+              <a:graphicFrameLocks xmlns:a="http://schemas.openxmlformats.org/drawingml/2006/main" noChangeAspect="1"/>
+            </wp:cNvGraphicFramePr>
+            <a:graphic xmlns:a="http://schemas.openxmlformats.org/drawingml/2006/main">
+              <a:graphicData uri="http://schemas.openxmlformats.org/drawingml/2006/picture">
+                <pic:pic xmlns:pic="http://schemas.openxmlformats.org/drawingml/2006/picture">
+                  <pic:nvPicPr>
+                    <pic:cNvPr id="20" name="Picture 20" descr="Graphical user interface, application&#10;&#10;Description automatically generated"/>
+                    <pic:cNvPicPr/>
+                  </pic:nvPicPr>
+                  <pic:blipFill>
+                    <a:blip r:embed="rId37"/>
+                    <a:stretch>
+                      <a:fillRect/>
+                    </a:stretch>
+                  </pic:blipFill>
+                  <pic:spPr>
+                    <a:xfrm>
+                      <a:off x="0" y="0"/>
+                      <a:ext cx="5760085" cy="2696845"/>
+                    </a:xfrm>
+                    <a:prstGeom prst="rect">
+                      <a:avLst/>
+                    </a:prstGeom>
+                  </pic:spPr>
+                </pic:pic>
+              </a:graphicData>
+            </a:graphic>
+          </wp:inline>
+        </w:drawing>
+      </w:r>
+    </w:p>
+    <w:p>
+      <w:pPr>
+        <w:pStyle w:val="Heading2"/>
+      </w:pPr>
+      <w:r>
+        <w:lastRenderedPageBreak/>
+        <w:t>Trang quản lý điểm</w:t>
+      </w:r>
+    </w:p>
+    <w:p>
+      <w:r>
+        <w:drawing>
+          <wp:inline distT="0" distB="0" distL="0" distR="0" wp14:anchorId="30403EC3" wp14:editId="1200EBD9">
+            <wp:extent cx="5760085" cy="2712085"/>
+            <wp:effectExtent l="0" t="0" r="0" b="0"/>
+            <wp:docPr id="23" name="Picture 23" descr="Graphical user interface&#10;&#10;Description automatically generated"/>
+            <wp:cNvGraphicFramePr>
+              <a:graphicFrameLocks xmlns:a="http://schemas.openxmlformats.org/drawingml/2006/main" noChangeAspect="1"/>
+            </wp:cNvGraphicFramePr>
+            <a:graphic xmlns:a="http://schemas.openxmlformats.org/drawingml/2006/main">
+              <a:graphicData uri="http://schemas.openxmlformats.org/drawingml/2006/picture">
+                <pic:pic xmlns:pic="http://schemas.openxmlformats.org/drawingml/2006/picture">
+                  <pic:nvPicPr>
+                    <pic:cNvPr id="23" name="Picture 23" descr="Graphical user interface&#10;&#10;Description automatically generated"/>
+                    <pic:cNvPicPr/>
+                  </pic:nvPicPr>
+                  <pic:blipFill>
+                    <a:blip r:embed="rId38"/>
+                    <a:stretch>
+                      <a:fillRect/>
+                    </a:stretch>
+                  </pic:blipFill>
+                  <pic:spPr>
+                    <a:xfrm>
+                      <a:off x="0" y="0"/>
+                      <a:ext cx="5760085" cy="2712085"/>
+                    </a:xfrm>
+                    <a:prstGeom prst="rect">
+                      <a:avLst/>
+                    </a:prstGeom>
+                  </pic:spPr>
+                </pic:pic>
+              </a:graphicData>
+            </a:graphic>
+          </wp:inline>
+        </w:drawing>
+      </w:r>
+    </w:p>
+    <w:p/>
+    <w:p>
+      <w:pPr>
+        <w:pStyle w:val="Heading2"/>
+      </w:pPr>
+      <w:r>
+        <w:t>Trang danh sách điểm</w:t>
+      </w:r>
+    </w:p>
+    <w:p>
+      <w:r>
+        <w:drawing>
+          <wp:inline distT="0" distB="0" distL="0" distR="0" wp14:anchorId="5E072169" wp14:editId="4F4BE166">
+            <wp:extent cx="5760085" cy="2687955"/>
+            <wp:effectExtent l="0" t="0" r="0" b="0"/>
+            <wp:docPr id="24" name="Picture 24" descr="A screenshot of a computer&#10;&#10;Description automatically generated"/>
+            <wp:cNvGraphicFramePr>
+              <a:graphicFrameLocks xmlns:a="http://schemas.openxmlformats.org/drawingml/2006/main" noChangeAspect="1"/>
+            </wp:cNvGraphicFramePr>
+            <a:graphic xmlns:a="http://schemas.openxmlformats.org/drawingml/2006/main">
+              <a:graphicData uri="http://schemas.openxmlformats.org/drawingml/2006/picture">
+                <pic:pic xmlns:pic="http://schemas.openxmlformats.org/drawingml/2006/picture">
+                  <pic:nvPicPr>
+                    <pic:cNvPr id="24" name="Picture 24" descr="A screenshot of a computer&#10;&#10;Description automatically generated"/>
+                    <pic:cNvPicPr/>
+                  </pic:nvPicPr>
+                  <pic:blipFill>
+                    <a:blip r:embed="rId39"/>
+                    <a:stretch>
+                      <a:fillRect/>
+                    </a:stretch>
+                  </pic:blipFill>
+                  <pic:spPr>
+                    <a:xfrm>
+                      <a:off x="0" y="0"/>
+                      <a:ext cx="5760085" cy="2687955"/>
+                    </a:xfrm>
+                    <a:prstGeom prst="rect">
+                      <a:avLst/>
+                    </a:prstGeom>
+                  </pic:spPr>
+                </pic:pic>
+              </a:graphicData>
+            </a:graphic>
+          </wp:inline>
+        </w:drawing>
+      </w:r>
+    </w:p>
+    <w:p>
+      <w:pPr>
+        <w:pStyle w:val="Heading2"/>
+      </w:pPr>
+      <w:r>
+        <w:t>Trang quản lý trạng thái</w:t>
+      </w:r>
     </w:p>
     <w:p>
       <w:pPr>
         <w:spacing w:after="158" w:line="360" w:lineRule="auto"/>
         <w:ind w:left="240" w:firstLine="0"/>
-        <w:rPr>
-          <w:rFonts w:ascii="Calibri" w:eastAsia="Calibri" w:hAnsi="Calibri" w:cs="Calibri"/>
-          <w:color w:val="000000"/>
-          <w:sz w:val="22"/>
-        </w:rPr>
-      </w:pPr>
-    </w:p>
-    <w:p>
-      <w:pPr>
-        <w:spacing w:after="158" w:line="360" w:lineRule="auto"/>
-        <w:ind w:left="240" w:firstLine="0"/>
-        <w:rPr>
-          <w:rFonts w:ascii="Calibri" w:eastAsia="Calibri" w:hAnsi="Calibri" w:cs="Calibri"/>
-          <w:color w:val="000000"/>
-          <w:sz w:val="22"/>
-        </w:rPr>
-      </w:pPr>
-    </w:p>
-    <w:p>
-      <w:pPr>
-        <w:spacing w:after="158" w:line="360" w:lineRule="auto"/>
-        <w:ind w:left="240" w:firstLine="0"/>
-        <w:rPr>
-          <w:rFonts w:ascii="Calibri" w:eastAsia="Calibri" w:hAnsi="Calibri" w:cs="Calibri"/>
-          <w:color w:val="000000"/>
-          <w:sz w:val="22"/>
-        </w:rPr>
-      </w:pPr>
-    </w:p>
-    <w:p>
-      <w:pPr>
-        <w:spacing w:after="158" w:line="360" w:lineRule="auto"/>
-        <w:ind w:left="240" w:firstLine="0"/>
-        <w:rPr>
-          <w:rFonts w:ascii="Calibri" w:eastAsia="Calibri" w:hAnsi="Calibri" w:cs="Calibri"/>
-          <w:color w:val="000000"/>
-          <w:sz w:val="22"/>
-        </w:rPr>
-      </w:pPr>
-    </w:p>
-    <w:p>
-      <w:pPr>
-        <w:spacing w:after="158" w:line="360" w:lineRule="auto"/>
-        <w:ind w:left="240" w:firstLine="0"/>
-        <w:rPr>
-          <w:rFonts w:ascii="Calibri" w:eastAsia="Calibri" w:hAnsi="Calibri" w:cs="Calibri"/>
-          <w:color w:val="000000"/>
-          <w:sz w:val="22"/>
-        </w:rPr>
-      </w:pPr>
-    </w:p>
-    <w:p>
-      <w:pPr>
-        <w:spacing w:after="158" w:line="360" w:lineRule="auto"/>
-        <w:ind w:left="240" w:firstLine="0"/>
-        <w:rPr>
-          <w:rFonts w:ascii="Calibri" w:eastAsia="Calibri" w:hAnsi="Calibri" w:cs="Calibri"/>
-          <w:color w:val="000000"/>
-          <w:sz w:val="22"/>
-        </w:rPr>
-      </w:pPr>
-    </w:p>
-    <w:p>
-      <w:pPr>
-        <w:spacing w:after="158" w:line="360" w:lineRule="auto"/>
-        <w:ind w:left="240" w:firstLine="0"/>
-        <w:rPr>
-          <w:rFonts w:ascii="Calibri" w:eastAsia="Calibri" w:hAnsi="Calibri" w:cs="Calibri"/>
-          <w:color w:val="000000"/>
-          <w:sz w:val="22"/>
-        </w:rPr>
-      </w:pPr>
-    </w:p>
-    <w:p>
-      <w:pPr>
-        <w:spacing w:after="158" w:line="360" w:lineRule="auto"/>
-        <w:ind w:left="240" w:firstLine="0"/>
-      </w:pPr>
-    </w:p>
-    <w:p>
-      <w:pPr>
-        <w:spacing w:after="158" w:line="360" w:lineRule="auto"/>
-        <w:ind w:left="240" w:firstLine="0"/>
-      </w:pPr>
-    </w:p>
-    <w:p>
-      <w:pPr>
-        <w:spacing w:after="158" w:line="360" w:lineRule="auto"/>
-        <w:ind w:left="240" w:firstLine="0"/>
-      </w:pPr>
-    </w:p>
-    <w:p>
-      <w:pPr>
-        <w:spacing w:after="158" w:line="360" w:lineRule="auto"/>
-        <w:ind w:left="240" w:firstLine="0"/>
-      </w:pPr>
-    </w:p>
-    <w:p>
-      <w:pPr>
-        <w:spacing w:after="158" w:line="360" w:lineRule="auto"/>
-        <w:ind w:left="240" w:firstLine="0"/>
-      </w:pPr>
-    </w:p>
-    <w:p>
-      <w:pPr>
-        <w:spacing w:after="158" w:line="360" w:lineRule="auto"/>
-        <w:ind w:left="240" w:firstLine="0"/>
-      </w:pPr>
-    </w:p>
-    <w:p>
-      <w:pPr>
-        <w:spacing w:after="158" w:line="360" w:lineRule="auto"/>
-        <w:ind w:left="240" w:firstLine="0"/>
-      </w:pPr>
-    </w:p>
-    <w:p>
-      <w:pPr>
-        <w:spacing w:after="158" w:line="360" w:lineRule="auto"/>
-        <w:ind w:left="240" w:firstLine="0"/>
-      </w:pPr>
-    </w:p>
-    <w:p>
-      <w:pPr>
-        <w:spacing w:after="158" w:line="360" w:lineRule="auto"/>
-        <w:ind w:left="240" w:firstLine="0"/>
-      </w:pPr>
-    </w:p>
-    <w:p>
-      <w:pPr>
-        <w:spacing w:after="0" w:line="360" w:lineRule="auto"/>
-        <w:ind w:left="0" w:firstLine="0"/>
-      </w:pPr>
-    </w:p>
-    <w:p>
-      <w:pPr>
-        <w:spacing w:after="0" w:line="360" w:lineRule="auto"/>
-        <w:ind w:left="0" w:firstLine="0"/>
-      </w:pPr>
+      </w:pPr>
+      <w:r>
+        <w:drawing>
+          <wp:inline distT="0" distB="0" distL="0" distR="0" wp14:anchorId="5ED3BA0F" wp14:editId="493EC29B">
+            <wp:extent cx="5760085" cy="2675890"/>
+            <wp:effectExtent l="0" t="0" r="0" b="0"/>
+            <wp:docPr id="25" name="Picture 25" descr="Graphical user interface, application&#10;&#10;Description automatically generated"/>
+            <wp:cNvGraphicFramePr>
+              <a:graphicFrameLocks xmlns:a="http://schemas.openxmlformats.org/drawingml/2006/main" noChangeAspect="1"/>
+            </wp:cNvGraphicFramePr>
+            <a:graphic xmlns:a="http://schemas.openxmlformats.org/drawingml/2006/main">
+              <a:graphicData uri="http://schemas.openxmlformats.org/drawingml/2006/picture">
+                <pic:pic xmlns:pic="http://schemas.openxmlformats.org/drawingml/2006/picture">
+                  <pic:nvPicPr>
+                    <pic:cNvPr id="25" name="Picture 25" descr="Graphical user interface, application&#10;&#10;Description automatically generated"/>
+                    <pic:cNvPicPr/>
+                  </pic:nvPicPr>
+                  <pic:blipFill>
+                    <a:blip r:embed="rId40"/>
+                    <a:stretch>
+                      <a:fillRect/>
+                    </a:stretch>
+                  </pic:blipFill>
+                  <pic:spPr>
+                    <a:xfrm>
+                      <a:off x="0" y="0"/>
+                      <a:ext cx="5760085" cy="2675890"/>
+                    </a:xfrm>
+                    <a:prstGeom prst="rect">
+                      <a:avLst/>
+                    </a:prstGeom>
+                  </pic:spPr>
+                </pic:pic>
+              </a:graphicData>
+            </a:graphic>
+          </wp:inline>
+        </w:drawing>
+      </w:r>
     </w:p>
     <w:p>
       <w:pPr>
         <w:pStyle w:val="Heading4"/>
         <w:spacing w:before="0"/>
       </w:pPr>
-      <w:bookmarkStart w:id="125" w:name="_Toc91546124"/>
-      <w:bookmarkStart w:id="126" w:name="_Toc48237"/>
+      <w:bookmarkStart w:id="124" w:name="_Toc91546124"/>
+      <w:bookmarkStart w:id="125" w:name="_Toc48237"/>
       <w:r>
         <w:lastRenderedPageBreak/>
         <w:t>KẾT LUẬN</w:t>
       </w:r>
+      <w:bookmarkEnd w:id="124"/>
+      <w:r>
+        <w:t xml:space="preserve"> </w:t>
+      </w:r>
       <w:bookmarkEnd w:id="125"/>
-      <w:r>
-        <w:t xml:space="preserve"> </w:t>
-      </w:r>
-      <w:bookmarkEnd w:id="126"/>
     </w:p>
     <w:p>
       <w:pPr>
@@ -12321,12 +12833,12 @@
       </w:r>
     </w:p>
     <w:p>
-      <w:bookmarkStart w:id="127" w:name="_Toc48238"/>
+      <w:bookmarkStart w:id="126" w:name="_Toc48238"/>
     </w:p>
     <w:p/>
     <w:p/>
     <w:p/>
-    <w:bookmarkEnd w:id="127"/>
+    <w:bookmarkEnd w:id="126"/>
     <w:p>
       <w:pPr>
         <w:ind w:left="0" w:firstLine="0"/>
@@ -12338,24 +12850,24 @@
       <w:pPr>
         <w:pStyle w:val="Heading4"/>
       </w:pPr>
-      <w:bookmarkStart w:id="128" w:name="_Toc91546125"/>
+      <w:bookmarkStart w:id="127" w:name="_Toc91546125"/>
       <w:r>
         <w:lastRenderedPageBreak/>
         <w:t>TÀI LIỆU THAM KHẢO</w:t>
       </w:r>
-      <w:bookmarkEnd w:id="128"/>
+      <w:bookmarkEnd w:id="127"/>
       <w:r>
         <w:t xml:space="preserve"> </w:t>
       </w:r>
     </w:p>
     <w:p/>
     <w:sectPr>
-      <w:headerReference w:type="even" r:id="rId29"/>
-      <w:headerReference w:type="default" r:id="rId30"/>
-      <w:footerReference w:type="even" r:id="rId31"/>
-      <w:footerReference w:type="default" r:id="rId32"/>
-      <w:headerReference w:type="first" r:id="rId33"/>
-      <w:footerReference w:type="first" r:id="rId34"/>
+      <w:headerReference w:type="even" r:id="rId41"/>
+      <w:headerReference w:type="default" r:id="rId42"/>
+      <w:footerReference w:type="even" r:id="rId43"/>
+      <w:footerReference w:type="default" r:id="rId44"/>
+      <w:headerReference w:type="first" r:id="rId45"/>
+      <w:footerReference w:type="first" r:id="rId46"/>
       <w:pgSz w:w="11906" w:h="16838"/>
       <w:pgMar w:top="1134" w:right="1134" w:bottom="1134" w:left="1701" w:header="720" w:footer="721" w:gutter="0"/>
       <w:cols w:space="720"/>
@@ -12365,7 +12877,7 @@
 </file>
 
 <file path=word/endnotes.xml><?xml version="1.0" encoding="utf-8"?>
-<w:endnotes xmlns:wpc="http://schemas.microsoft.com/office/word/2010/wordprocessingCanvas" xmlns:cx="http://schemas.microsoft.com/office/drawing/2014/chartex" xmlns:mc="http://schemas.openxmlformats.org/markup-compatibility/2006" xmlns:o="urn:schemas-microsoft-com:office:office" xmlns:r="http://schemas.openxmlformats.org/officeDocument/2006/relationships" xmlns:m="http://schemas.openxmlformats.org/officeDocument/2006/math" xmlns:v="urn:schemas-microsoft-com:vml" xmlns:wp14="http://schemas.microsoft.com/office/word/2010/wordprocessingDrawing" xmlns:wp="http://schemas.openxmlformats.org/drawingml/2006/wordprocessingDrawing" xmlns:w10="urn:schemas-microsoft-com:office:word" xmlns:w="http://schemas.openxmlformats.org/wordprocessingml/2006/main" xmlns:w14="http://schemas.microsoft.com/office/word/2010/wordml" xmlns:w15="http://schemas.microsoft.com/office/word/2012/wordml" xmlns:w16se="http://schemas.microsoft.com/office/word/2015/wordml/symex" xmlns:wpg="http://schemas.microsoft.com/office/word/2010/wordprocessingGroup" xmlns:wpi="http://schemas.microsoft.com/office/word/2010/wordprocessingInk" xmlns:wne="http://schemas.microsoft.com/office/word/2006/wordml" xmlns:wps="http://schemas.microsoft.com/office/word/2010/wordprocessingShape" mc:Ignorable="w14 w15 w16se wp14">
+<w:endnotes xmlns:wpc="http://schemas.microsoft.com/office/word/2010/wordprocessingCanvas" xmlns:cx="http://schemas.microsoft.com/office/drawing/2014/chartex" xmlns:cx1="http://schemas.microsoft.com/office/drawing/2015/9/8/chartex" xmlns:cx2="http://schemas.microsoft.com/office/drawing/2015/10/21/chartex" xmlns:cx3="http://schemas.microsoft.com/office/drawing/2016/5/9/chartex" xmlns:cx4="http://schemas.microsoft.com/office/drawing/2016/5/10/chartex" xmlns:cx5="http://schemas.microsoft.com/office/drawing/2016/5/11/chartex" xmlns:cx6="http://schemas.microsoft.com/office/drawing/2016/5/12/chartex" xmlns:cx7="http://schemas.microsoft.com/office/drawing/2016/5/13/chartex" xmlns:cx8="http://schemas.microsoft.com/office/drawing/2016/5/14/chartex" xmlns:mc="http://schemas.openxmlformats.org/markup-compatibility/2006" xmlns:aink="http://schemas.microsoft.com/office/drawing/2016/ink" xmlns:am3d="http://schemas.microsoft.com/office/drawing/2017/model3d" xmlns:o="urn:schemas-microsoft-com:office:office" xmlns:r="http://schemas.openxmlformats.org/officeDocument/2006/relationships" xmlns:m="http://schemas.openxmlformats.org/officeDocument/2006/math" xmlns:v="urn:schemas-microsoft-com:vml" xmlns:wp14="http://schemas.microsoft.com/office/word/2010/wordprocessingDrawing" xmlns:wp="http://schemas.openxmlformats.org/drawingml/2006/wordprocessingDrawing" xmlns:w10="urn:schemas-microsoft-com:office:word" xmlns:w="http://schemas.openxmlformats.org/wordprocessingml/2006/main" xmlns:w14="http://schemas.microsoft.com/office/word/2010/wordml" xmlns:w15="http://schemas.microsoft.com/office/word/2012/wordml" xmlns:w16cex="http://schemas.microsoft.com/office/word/2018/wordml/cex" xmlns:w16cid="http://schemas.microsoft.com/office/word/2016/wordml/cid" xmlns:w16="http://schemas.microsoft.com/office/word/2018/wordml" xmlns:w16sdtdh="http://schemas.microsoft.com/office/word/2020/wordml/sdtdatahash" xmlns:w16se="http://schemas.microsoft.com/office/word/2015/wordml/symex" xmlns:wpg="http://schemas.microsoft.com/office/word/2010/wordprocessingGroup" xmlns:wpi="http://schemas.microsoft.com/office/word/2010/wordprocessingInk" xmlns:wne="http://schemas.microsoft.com/office/word/2006/wordml" xmlns:wps="http://schemas.microsoft.com/office/word/2010/wordprocessingShape" mc:Ignorable="w14 w15 w16se w16cid w16 w16cex w16sdtdh wp14">
   <w:endnote w:type="separator" w:id="-1">
     <w:p>
       <w:pPr>
@@ -12390,7 +12902,7 @@
 </file>
 
 <file path=word/footer1.xml><?xml version="1.0" encoding="utf-8"?>
-<w:ftr xmlns:wpc="http://schemas.microsoft.com/office/word/2010/wordprocessingCanvas" xmlns:cx="http://schemas.microsoft.com/office/drawing/2014/chartex" xmlns:mc="http://schemas.openxmlformats.org/markup-compatibility/2006" xmlns:o="urn:schemas-microsoft-com:office:office" xmlns:r="http://schemas.openxmlformats.org/officeDocument/2006/relationships" xmlns:m="http://schemas.openxmlformats.org/officeDocument/2006/math" xmlns:v="urn:schemas-microsoft-com:vml" xmlns:wp14="http://schemas.microsoft.com/office/word/2010/wordprocessingDrawing" xmlns:wp="http://schemas.openxmlformats.org/drawingml/2006/wordprocessingDrawing" xmlns:w10="urn:schemas-microsoft-com:office:word" xmlns:w="http://schemas.openxmlformats.org/wordprocessingml/2006/main" xmlns:w14="http://schemas.microsoft.com/office/word/2010/wordml" xmlns:w15="http://schemas.microsoft.com/office/word/2012/wordml" xmlns:w16se="http://schemas.microsoft.com/office/word/2015/wordml/symex" xmlns:wpg="http://schemas.microsoft.com/office/word/2010/wordprocessingGroup" xmlns:wpi="http://schemas.microsoft.com/office/word/2010/wordprocessingInk" xmlns:wne="http://schemas.microsoft.com/office/word/2006/wordml" xmlns:wps="http://schemas.microsoft.com/office/word/2010/wordprocessingShape" mc:Ignorable="w14 w15 w16se wp14">
+<w:ftr xmlns:wpc="http://schemas.microsoft.com/office/word/2010/wordprocessingCanvas" xmlns:cx="http://schemas.microsoft.com/office/drawing/2014/chartex" xmlns:cx1="http://schemas.microsoft.com/office/drawing/2015/9/8/chartex" xmlns:cx2="http://schemas.microsoft.com/office/drawing/2015/10/21/chartex" xmlns:cx3="http://schemas.microsoft.com/office/drawing/2016/5/9/chartex" xmlns:cx4="http://schemas.microsoft.com/office/drawing/2016/5/10/chartex" xmlns:cx5="http://schemas.microsoft.com/office/drawing/2016/5/11/chartex" xmlns:cx6="http://schemas.microsoft.com/office/drawing/2016/5/12/chartex" xmlns:cx7="http://schemas.microsoft.com/office/drawing/2016/5/13/chartex" xmlns:cx8="http://schemas.microsoft.com/office/drawing/2016/5/14/chartex" xmlns:mc="http://schemas.openxmlformats.org/markup-compatibility/2006" xmlns:aink="http://schemas.microsoft.com/office/drawing/2016/ink" xmlns:am3d="http://schemas.microsoft.com/office/drawing/2017/model3d" xmlns:o="urn:schemas-microsoft-com:office:office" xmlns:r="http://schemas.openxmlformats.org/officeDocument/2006/relationships" xmlns:m="http://schemas.openxmlformats.org/officeDocument/2006/math" xmlns:v="urn:schemas-microsoft-com:vml" xmlns:wp14="http://schemas.microsoft.com/office/word/2010/wordprocessingDrawing" xmlns:wp="http://schemas.openxmlformats.org/drawingml/2006/wordprocessingDrawing" xmlns:w10="urn:schemas-microsoft-com:office:word" xmlns:w="http://schemas.openxmlformats.org/wordprocessingml/2006/main" xmlns:w14="http://schemas.microsoft.com/office/word/2010/wordml" xmlns:w15="http://schemas.microsoft.com/office/word/2012/wordml" xmlns:w16cex="http://schemas.microsoft.com/office/word/2018/wordml/cex" xmlns:w16cid="http://schemas.microsoft.com/office/word/2016/wordml/cid" xmlns:w16="http://schemas.microsoft.com/office/word/2018/wordml" xmlns:w16sdtdh="http://schemas.microsoft.com/office/word/2020/wordml/sdtdatahash" xmlns:w16se="http://schemas.microsoft.com/office/word/2015/wordml/symex" xmlns:wpg="http://schemas.microsoft.com/office/word/2010/wordprocessingGroup" xmlns:wpi="http://schemas.microsoft.com/office/word/2010/wordprocessingInk" xmlns:wne="http://schemas.microsoft.com/office/word/2006/wordml" xmlns:wps="http://schemas.microsoft.com/office/word/2010/wordprocessingShape" mc:Ignorable="w14 w15 w16se w16cid w16 w16cex w16sdtdh wp14">
   <w:p>
     <w:pPr>
       <w:pBdr>
@@ -12466,7 +12978,7 @@
 </file>
 
 <file path=word/footer2.xml><?xml version="1.0" encoding="utf-8"?>
-<w:ftr xmlns:wpc="http://schemas.microsoft.com/office/word/2010/wordprocessingCanvas" xmlns:cx="http://schemas.microsoft.com/office/drawing/2014/chartex" xmlns:mc="http://schemas.openxmlformats.org/markup-compatibility/2006" xmlns:o="urn:schemas-microsoft-com:office:office" xmlns:r="http://schemas.openxmlformats.org/officeDocument/2006/relationships" xmlns:m="http://schemas.openxmlformats.org/officeDocument/2006/math" xmlns:v="urn:schemas-microsoft-com:vml" xmlns:wp14="http://schemas.microsoft.com/office/word/2010/wordprocessingDrawing" xmlns:wp="http://schemas.openxmlformats.org/drawingml/2006/wordprocessingDrawing" xmlns:w10="urn:schemas-microsoft-com:office:word" xmlns:w="http://schemas.openxmlformats.org/wordprocessingml/2006/main" xmlns:w14="http://schemas.microsoft.com/office/word/2010/wordml" xmlns:w15="http://schemas.microsoft.com/office/word/2012/wordml" xmlns:w16se="http://schemas.microsoft.com/office/word/2015/wordml/symex" xmlns:wpg="http://schemas.microsoft.com/office/word/2010/wordprocessingGroup" xmlns:wpi="http://schemas.microsoft.com/office/word/2010/wordprocessingInk" xmlns:wne="http://schemas.microsoft.com/office/word/2006/wordml" xmlns:wps="http://schemas.microsoft.com/office/word/2010/wordprocessingShape" mc:Ignorable="w14 w15 w16se wp14">
+<w:ftr xmlns:wpc="http://schemas.microsoft.com/office/word/2010/wordprocessingCanvas" xmlns:cx="http://schemas.microsoft.com/office/drawing/2014/chartex" xmlns:cx1="http://schemas.microsoft.com/office/drawing/2015/9/8/chartex" xmlns:cx2="http://schemas.microsoft.com/office/drawing/2015/10/21/chartex" xmlns:cx3="http://schemas.microsoft.com/office/drawing/2016/5/9/chartex" xmlns:cx4="http://schemas.microsoft.com/office/drawing/2016/5/10/chartex" xmlns:cx5="http://schemas.microsoft.com/office/drawing/2016/5/11/chartex" xmlns:cx6="http://schemas.microsoft.com/office/drawing/2016/5/12/chartex" xmlns:cx7="http://schemas.microsoft.com/office/drawing/2016/5/13/chartex" xmlns:cx8="http://schemas.microsoft.com/office/drawing/2016/5/14/chartex" xmlns:mc="http://schemas.openxmlformats.org/markup-compatibility/2006" xmlns:aink="http://schemas.microsoft.com/office/drawing/2016/ink" xmlns:am3d="http://schemas.microsoft.com/office/drawing/2017/model3d" xmlns:o="urn:schemas-microsoft-com:office:office" xmlns:r="http://schemas.openxmlformats.org/officeDocument/2006/relationships" xmlns:m="http://schemas.openxmlformats.org/officeDocument/2006/math" xmlns:v="urn:schemas-microsoft-com:vml" xmlns:wp14="http://schemas.microsoft.com/office/word/2010/wordprocessingDrawing" xmlns:wp="http://schemas.openxmlformats.org/drawingml/2006/wordprocessingDrawing" xmlns:w10="urn:schemas-microsoft-com:office:word" xmlns:w="http://schemas.openxmlformats.org/wordprocessingml/2006/main" xmlns:w14="http://schemas.microsoft.com/office/word/2010/wordml" xmlns:w15="http://schemas.microsoft.com/office/word/2012/wordml" xmlns:w16cex="http://schemas.microsoft.com/office/word/2018/wordml/cex" xmlns:w16cid="http://schemas.microsoft.com/office/word/2016/wordml/cid" xmlns:w16="http://schemas.microsoft.com/office/word/2018/wordml" xmlns:w16sdtdh="http://schemas.microsoft.com/office/word/2020/wordml/sdtdatahash" xmlns:w16se="http://schemas.microsoft.com/office/word/2015/wordml/symex" xmlns:wpg="http://schemas.microsoft.com/office/word/2010/wordprocessingGroup" xmlns:wpi="http://schemas.microsoft.com/office/word/2010/wordprocessingInk" xmlns:wne="http://schemas.microsoft.com/office/word/2006/wordml" xmlns:wps="http://schemas.microsoft.com/office/word/2010/wordprocessingShape" mc:Ignorable="w14 w15 w16se w16cid w16 w16cex w16sdtdh wp14">
   <w:p>
     <w:pPr>
       <w:spacing w:after="160"/>
@@ -12477,7 +12989,7 @@
 </file>
 
 <file path=word/footer3.xml><?xml version="1.0" encoding="utf-8"?>
-<w:ftr xmlns:wpc="http://schemas.microsoft.com/office/word/2010/wordprocessingCanvas" xmlns:cx="http://schemas.microsoft.com/office/drawing/2014/chartex" xmlns:mc="http://schemas.openxmlformats.org/markup-compatibility/2006" xmlns:o="urn:schemas-microsoft-com:office:office" xmlns:r="http://schemas.openxmlformats.org/officeDocument/2006/relationships" xmlns:m="http://schemas.openxmlformats.org/officeDocument/2006/math" xmlns:v="urn:schemas-microsoft-com:vml" xmlns:wp14="http://schemas.microsoft.com/office/word/2010/wordprocessingDrawing" xmlns:wp="http://schemas.openxmlformats.org/drawingml/2006/wordprocessingDrawing" xmlns:w10="urn:schemas-microsoft-com:office:word" xmlns:w="http://schemas.openxmlformats.org/wordprocessingml/2006/main" xmlns:w14="http://schemas.microsoft.com/office/word/2010/wordml" xmlns:w15="http://schemas.microsoft.com/office/word/2012/wordml" xmlns:w16se="http://schemas.microsoft.com/office/word/2015/wordml/symex" xmlns:wpg="http://schemas.microsoft.com/office/word/2010/wordprocessingGroup" xmlns:wpi="http://schemas.microsoft.com/office/word/2010/wordprocessingInk" xmlns:wne="http://schemas.microsoft.com/office/word/2006/wordml" xmlns:wps="http://schemas.microsoft.com/office/word/2010/wordprocessingShape" mc:Ignorable="w14 w15 w16se wp14">
+<w:ftr xmlns:wpc="http://schemas.microsoft.com/office/word/2010/wordprocessingCanvas" xmlns:cx="http://schemas.microsoft.com/office/drawing/2014/chartex" xmlns:cx1="http://schemas.microsoft.com/office/drawing/2015/9/8/chartex" xmlns:cx2="http://schemas.microsoft.com/office/drawing/2015/10/21/chartex" xmlns:cx3="http://schemas.microsoft.com/office/drawing/2016/5/9/chartex" xmlns:cx4="http://schemas.microsoft.com/office/drawing/2016/5/10/chartex" xmlns:cx5="http://schemas.microsoft.com/office/drawing/2016/5/11/chartex" xmlns:cx6="http://schemas.microsoft.com/office/drawing/2016/5/12/chartex" xmlns:cx7="http://schemas.microsoft.com/office/drawing/2016/5/13/chartex" xmlns:cx8="http://schemas.microsoft.com/office/drawing/2016/5/14/chartex" xmlns:mc="http://schemas.openxmlformats.org/markup-compatibility/2006" xmlns:aink="http://schemas.microsoft.com/office/drawing/2016/ink" xmlns:am3d="http://schemas.microsoft.com/office/drawing/2017/model3d" xmlns:o="urn:schemas-microsoft-com:office:office" xmlns:r="http://schemas.openxmlformats.org/officeDocument/2006/relationships" xmlns:m="http://schemas.openxmlformats.org/officeDocument/2006/math" xmlns:v="urn:schemas-microsoft-com:vml" xmlns:wp14="http://schemas.microsoft.com/office/word/2010/wordprocessingDrawing" xmlns:wp="http://schemas.openxmlformats.org/drawingml/2006/wordprocessingDrawing" xmlns:w10="urn:schemas-microsoft-com:office:word" xmlns:w="http://schemas.openxmlformats.org/wordprocessingml/2006/main" xmlns:w14="http://schemas.microsoft.com/office/word/2010/wordml" xmlns:w15="http://schemas.microsoft.com/office/word/2012/wordml" xmlns:w16cex="http://schemas.microsoft.com/office/word/2018/wordml/cex" xmlns:w16cid="http://schemas.microsoft.com/office/word/2016/wordml/cid" xmlns:w16="http://schemas.microsoft.com/office/word/2018/wordml" xmlns:w16sdtdh="http://schemas.microsoft.com/office/word/2020/wordml/sdtdatahash" xmlns:w16se="http://schemas.microsoft.com/office/word/2015/wordml/symex" xmlns:wpg="http://schemas.microsoft.com/office/word/2010/wordprocessingGroup" xmlns:wpi="http://schemas.microsoft.com/office/word/2010/wordprocessingInk" xmlns:wne="http://schemas.microsoft.com/office/word/2006/wordml" xmlns:wps="http://schemas.microsoft.com/office/word/2010/wordprocessingShape" mc:Ignorable="w14 w15 w16se w16cid w16 w16cex w16sdtdh wp14">
   <w:p>
     <w:pPr>
       <w:spacing w:after="160"/>
@@ -12488,7 +13000,7 @@
 </file>
 
 <file path=word/footer4.xml><?xml version="1.0" encoding="utf-8"?>
-<w:ftr xmlns:wpc="http://schemas.microsoft.com/office/word/2010/wordprocessingCanvas" xmlns:cx="http://schemas.microsoft.com/office/drawing/2014/chartex" xmlns:mc="http://schemas.openxmlformats.org/markup-compatibility/2006" xmlns:o="urn:schemas-microsoft-com:office:office" xmlns:r="http://schemas.openxmlformats.org/officeDocument/2006/relationships" xmlns:m="http://schemas.openxmlformats.org/officeDocument/2006/math" xmlns:v="urn:schemas-microsoft-com:vml" xmlns:wp14="http://schemas.microsoft.com/office/word/2010/wordprocessingDrawing" xmlns:wp="http://schemas.openxmlformats.org/drawingml/2006/wordprocessingDrawing" xmlns:w10="urn:schemas-microsoft-com:office:word" xmlns:w="http://schemas.openxmlformats.org/wordprocessingml/2006/main" xmlns:w14="http://schemas.microsoft.com/office/word/2010/wordml" xmlns:w15="http://schemas.microsoft.com/office/word/2012/wordml" xmlns:w16se="http://schemas.microsoft.com/office/word/2015/wordml/symex" xmlns:wpg="http://schemas.microsoft.com/office/word/2010/wordprocessingGroup" xmlns:wpi="http://schemas.microsoft.com/office/word/2010/wordprocessingInk" xmlns:wne="http://schemas.microsoft.com/office/word/2006/wordml" xmlns:wps="http://schemas.microsoft.com/office/word/2010/wordprocessingShape" mc:Ignorable="w14 w15 w16se wp14">
+<w:ftr xmlns:wpc="http://schemas.microsoft.com/office/word/2010/wordprocessingCanvas" xmlns:cx="http://schemas.microsoft.com/office/drawing/2014/chartex" xmlns:cx1="http://schemas.microsoft.com/office/drawing/2015/9/8/chartex" xmlns:cx2="http://schemas.microsoft.com/office/drawing/2015/10/21/chartex" xmlns:cx3="http://schemas.microsoft.com/office/drawing/2016/5/9/chartex" xmlns:cx4="http://schemas.microsoft.com/office/drawing/2016/5/10/chartex" xmlns:cx5="http://schemas.microsoft.com/office/drawing/2016/5/11/chartex" xmlns:cx6="http://schemas.microsoft.com/office/drawing/2016/5/12/chartex" xmlns:cx7="http://schemas.microsoft.com/office/drawing/2016/5/13/chartex" xmlns:cx8="http://schemas.microsoft.com/office/drawing/2016/5/14/chartex" xmlns:mc="http://schemas.openxmlformats.org/markup-compatibility/2006" xmlns:aink="http://schemas.microsoft.com/office/drawing/2016/ink" xmlns:am3d="http://schemas.microsoft.com/office/drawing/2017/model3d" xmlns:o="urn:schemas-microsoft-com:office:office" xmlns:r="http://schemas.openxmlformats.org/officeDocument/2006/relationships" xmlns:m="http://schemas.openxmlformats.org/officeDocument/2006/math" xmlns:v="urn:schemas-microsoft-com:vml" xmlns:wp14="http://schemas.microsoft.com/office/word/2010/wordprocessingDrawing" xmlns:wp="http://schemas.openxmlformats.org/drawingml/2006/wordprocessingDrawing" xmlns:w10="urn:schemas-microsoft-com:office:word" xmlns:w="http://schemas.openxmlformats.org/wordprocessingml/2006/main" xmlns:w14="http://schemas.microsoft.com/office/word/2010/wordml" xmlns:w15="http://schemas.microsoft.com/office/word/2012/wordml" xmlns:w16cex="http://schemas.microsoft.com/office/word/2018/wordml/cex" xmlns:w16cid="http://schemas.microsoft.com/office/word/2016/wordml/cid" xmlns:w16="http://schemas.microsoft.com/office/word/2018/wordml" xmlns:w16sdtdh="http://schemas.microsoft.com/office/word/2020/wordml/sdtdatahash" xmlns:w16se="http://schemas.microsoft.com/office/word/2015/wordml/symex" xmlns:wpg="http://schemas.microsoft.com/office/word/2010/wordprocessingGroup" xmlns:wpi="http://schemas.microsoft.com/office/word/2010/wordprocessingInk" xmlns:wne="http://schemas.microsoft.com/office/word/2006/wordml" xmlns:wps="http://schemas.microsoft.com/office/word/2010/wordprocessingShape" mc:Ignorable="w14 w15 w16se w16cid w16 w16cex w16sdtdh wp14">
   <w:p>
     <w:pPr>
       <w:spacing w:after="160"/>
@@ -12499,7 +13011,7 @@
 </file>
 
 <file path=word/footer5.xml><?xml version="1.0" encoding="utf-8"?>
-<w:ftr xmlns:wpc="http://schemas.microsoft.com/office/word/2010/wordprocessingCanvas" xmlns:cx="http://schemas.microsoft.com/office/drawing/2014/chartex" xmlns:mc="http://schemas.openxmlformats.org/markup-compatibility/2006" xmlns:o="urn:schemas-microsoft-com:office:office" xmlns:r="http://schemas.openxmlformats.org/officeDocument/2006/relationships" xmlns:m="http://schemas.openxmlformats.org/officeDocument/2006/math" xmlns:v="urn:schemas-microsoft-com:vml" xmlns:wp14="http://schemas.microsoft.com/office/word/2010/wordprocessingDrawing" xmlns:wp="http://schemas.openxmlformats.org/drawingml/2006/wordprocessingDrawing" xmlns:w10="urn:schemas-microsoft-com:office:word" xmlns:w="http://schemas.openxmlformats.org/wordprocessingml/2006/main" xmlns:w14="http://schemas.microsoft.com/office/word/2010/wordml" xmlns:w15="http://schemas.microsoft.com/office/word/2012/wordml" xmlns:w16se="http://schemas.microsoft.com/office/word/2015/wordml/symex" xmlns:wpg="http://schemas.microsoft.com/office/word/2010/wordprocessingGroup" xmlns:wpi="http://schemas.microsoft.com/office/word/2010/wordprocessingInk" xmlns:wne="http://schemas.microsoft.com/office/word/2006/wordml" xmlns:wps="http://schemas.microsoft.com/office/word/2010/wordprocessingShape" mc:Ignorable="w14 w15 w16se wp14">
+<w:ftr xmlns:wpc="http://schemas.microsoft.com/office/word/2010/wordprocessingCanvas" xmlns:cx="http://schemas.microsoft.com/office/drawing/2014/chartex" xmlns:cx1="http://schemas.microsoft.com/office/drawing/2015/9/8/chartex" xmlns:cx2="http://schemas.microsoft.com/office/drawing/2015/10/21/chartex" xmlns:cx3="http://schemas.microsoft.com/office/drawing/2016/5/9/chartex" xmlns:cx4="http://schemas.microsoft.com/office/drawing/2016/5/10/chartex" xmlns:cx5="http://schemas.microsoft.com/office/drawing/2016/5/11/chartex" xmlns:cx6="http://schemas.microsoft.com/office/drawing/2016/5/12/chartex" xmlns:cx7="http://schemas.microsoft.com/office/drawing/2016/5/13/chartex" xmlns:cx8="http://schemas.microsoft.com/office/drawing/2016/5/14/chartex" xmlns:mc="http://schemas.openxmlformats.org/markup-compatibility/2006" xmlns:aink="http://schemas.microsoft.com/office/drawing/2016/ink" xmlns:am3d="http://schemas.microsoft.com/office/drawing/2017/model3d" xmlns:o="urn:schemas-microsoft-com:office:office" xmlns:r="http://schemas.openxmlformats.org/officeDocument/2006/relationships" xmlns:m="http://schemas.openxmlformats.org/officeDocument/2006/math" xmlns:v="urn:schemas-microsoft-com:vml" xmlns:wp14="http://schemas.microsoft.com/office/word/2010/wordprocessingDrawing" xmlns:wp="http://schemas.openxmlformats.org/drawingml/2006/wordprocessingDrawing" xmlns:w10="urn:schemas-microsoft-com:office:word" xmlns:w="http://schemas.openxmlformats.org/wordprocessingml/2006/main" xmlns:w14="http://schemas.microsoft.com/office/word/2010/wordml" xmlns:w15="http://schemas.microsoft.com/office/word/2012/wordml" xmlns:w16cex="http://schemas.microsoft.com/office/word/2018/wordml/cex" xmlns:w16cid="http://schemas.microsoft.com/office/word/2016/wordml/cid" xmlns:w16="http://schemas.microsoft.com/office/word/2018/wordml" xmlns:w16sdtdh="http://schemas.microsoft.com/office/word/2020/wordml/sdtdatahash" xmlns:w16se="http://schemas.microsoft.com/office/word/2015/wordml/symex" xmlns:wpg="http://schemas.microsoft.com/office/word/2010/wordprocessingGroup" xmlns:wpi="http://schemas.microsoft.com/office/word/2010/wordprocessingInk" xmlns:wne="http://schemas.microsoft.com/office/word/2006/wordml" xmlns:wps="http://schemas.microsoft.com/office/word/2010/wordprocessingShape" mc:Ignorable="w14 w15 w16se w16cid w16 w16cex w16sdtdh wp14">
   <w:p>
     <w:pPr>
       <w:spacing w:after="0"/>
@@ -12558,7 +13070,7 @@
 </file>
 
 <file path=word/footer6.xml><?xml version="1.0" encoding="utf-8"?>
-<w:ftr xmlns:wpc="http://schemas.microsoft.com/office/word/2010/wordprocessingCanvas" xmlns:cx="http://schemas.microsoft.com/office/drawing/2014/chartex" xmlns:mc="http://schemas.openxmlformats.org/markup-compatibility/2006" xmlns:o="urn:schemas-microsoft-com:office:office" xmlns:r="http://schemas.openxmlformats.org/officeDocument/2006/relationships" xmlns:m="http://schemas.openxmlformats.org/officeDocument/2006/math" xmlns:v="urn:schemas-microsoft-com:vml" xmlns:wp14="http://schemas.microsoft.com/office/word/2010/wordprocessingDrawing" xmlns:wp="http://schemas.openxmlformats.org/drawingml/2006/wordprocessingDrawing" xmlns:w10="urn:schemas-microsoft-com:office:word" xmlns:w="http://schemas.openxmlformats.org/wordprocessingml/2006/main" xmlns:w14="http://schemas.microsoft.com/office/word/2010/wordml" xmlns:w15="http://schemas.microsoft.com/office/word/2012/wordml" xmlns:w16se="http://schemas.microsoft.com/office/word/2015/wordml/symex" xmlns:wpg="http://schemas.microsoft.com/office/word/2010/wordprocessingGroup" xmlns:wpi="http://schemas.microsoft.com/office/word/2010/wordprocessingInk" xmlns:wne="http://schemas.microsoft.com/office/word/2006/wordml" xmlns:wps="http://schemas.microsoft.com/office/word/2010/wordprocessingShape" mc:Ignorable="w14 w15 w16se wp14">
+<w:ftr xmlns:wpc="http://schemas.microsoft.com/office/word/2010/wordprocessingCanvas" xmlns:cx="http://schemas.microsoft.com/office/drawing/2014/chartex" xmlns:cx1="http://schemas.microsoft.com/office/drawing/2015/9/8/chartex" xmlns:cx2="http://schemas.microsoft.com/office/drawing/2015/10/21/chartex" xmlns:cx3="http://schemas.microsoft.com/office/drawing/2016/5/9/chartex" xmlns:cx4="http://schemas.microsoft.com/office/drawing/2016/5/10/chartex" xmlns:cx5="http://schemas.microsoft.com/office/drawing/2016/5/11/chartex" xmlns:cx6="http://schemas.microsoft.com/office/drawing/2016/5/12/chartex" xmlns:cx7="http://schemas.microsoft.com/office/drawing/2016/5/13/chartex" xmlns:cx8="http://schemas.microsoft.com/office/drawing/2016/5/14/chartex" xmlns:mc="http://schemas.openxmlformats.org/markup-compatibility/2006" xmlns:aink="http://schemas.microsoft.com/office/drawing/2016/ink" xmlns:am3d="http://schemas.microsoft.com/office/drawing/2017/model3d" xmlns:o="urn:schemas-microsoft-com:office:office" xmlns:r="http://schemas.openxmlformats.org/officeDocument/2006/relationships" xmlns:m="http://schemas.openxmlformats.org/officeDocument/2006/math" xmlns:v="urn:schemas-microsoft-com:vml" xmlns:wp14="http://schemas.microsoft.com/office/word/2010/wordprocessingDrawing" xmlns:wp="http://schemas.openxmlformats.org/drawingml/2006/wordprocessingDrawing" xmlns:w10="urn:schemas-microsoft-com:office:word" xmlns:w="http://schemas.openxmlformats.org/wordprocessingml/2006/main" xmlns:w14="http://schemas.microsoft.com/office/word/2010/wordml" xmlns:w15="http://schemas.microsoft.com/office/word/2012/wordml" xmlns:w16cex="http://schemas.microsoft.com/office/word/2018/wordml/cex" xmlns:w16cid="http://schemas.microsoft.com/office/word/2016/wordml/cid" xmlns:w16="http://schemas.microsoft.com/office/word/2018/wordml" xmlns:w16sdtdh="http://schemas.microsoft.com/office/word/2020/wordml/sdtdatahash" xmlns:w16se="http://schemas.microsoft.com/office/word/2015/wordml/symex" xmlns:wpg="http://schemas.microsoft.com/office/word/2010/wordprocessingGroup" xmlns:wpi="http://schemas.microsoft.com/office/word/2010/wordprocessingInk" xmlns:wne="http://schemas.microsoft.com/office/word/2006/wordml" xmlns:wps="http://schemas.microsoft.com/office/word/2010/wordprocessingShape" mc:Ignorable="w14 w15 w16se w16cid w16 w16cex w16sdtdh wp14">
   <w:p>
     <w:pPr>
       <w:spacing w:after="0"/>
@@ -12618,7 +13130,7 @@
 </file>
 
 <file path=word/footer7.xml><?xml version="1.0" encoding="utf-8"?>
-<w:ftr xmlns:wpc="http://schemas.microsoft.com/office/word/2010/wordprocessingCanvas" xmlns:cx="http://schemas.microsoft.com/office/drawing/2014/chartex" xmlns:mc="http://schemas.openxmlformats.org/markup-compatibility/2006" xmlns:o="urn:schemas-microsoft-com:office:office" xmlns:r="http://schemas.openxmlformats.org/officeDocument/2006/relationships" xmlns:m="http://schemas.openxmlformats.org/officeDocument/2006/math" xmlns:v="urn:schemas-microsoft-com:vml" xmlns:wp14="http://schemas.microsoft.com/office/word/2010/wordprocessingDrawing" xmlns:wp="http://schemas.openxmlformats.org/drawingml/2006/wordprocessingDrawing" xmlns:w10="urn:schemas-microsoft-com:office:word" xmlns:w="http://schemas.openxmlformats.org/wordprocessingml/2006/main" xmlns:w14="http://schemas.microsoft.com/office/word/2010/wordml" xmlns:w15="http://schemas.microsoft.com/office/word/2012/wordml" xmlns:w16se="http://schemas.microsoft.com/office/word/2015/wordml/symex" xmlns:wpg="http://schemas.microsoft.com/office/word/2010/wordprocessingGroup" xmlns:wpi="http://schemas.microsoft.com/office/word/2010/wordprocessingInk" xmlns:wne="http://schemas.microsoft.com/office/word/2006/wordml" xmlns:wps="http://schemas.microsoft.com/office/word/2010/wordprocessingShape" mc:Ignorable="w14 w15 w16se wp14">
+<w:ftr xmlns:wpc="http://schemas.microsoft.com/office/word/2010/wordprocessingCanvas" xmlns:cx="http://schemas.microsoft.com/office/drawing/2014/chartex" xmlns:cx1="http://schemas.microsoft.com/office/drawing/2015/9/8/chartex" xmlns:cx2="http://schemas.microsoft.com/office/drawing/2015/10/21/chartex" xmlns:cx3="http://schemas.microsoft.com/office/drawing/2016/5/9/chartex" xmlns:cx4="http://schemas.microsoft.com/office/drawing/2016/5/10/chartex" xmlns:cx5="http://schemas.microsoft.com/office/drawing/2016/5/11/chartex" xmlns:cx6="http://schemas.microsoft.com/office/drawing/2016/5/12/chartex" xmlns:cx7="http://schemas.microsoft.com/office/drawing/2016/5/13/chartex" xmlns:cx8="http://schemas.microsoft.com/office/drawing/2016/5/14/chartex" xmlns:mc="http://schemas.openxmlformats.org/markup-compatibility/2006" xmlns:aink="http://schemas.microsoft.com/office/drawing/2016/ink" xmlns:am3d="http://schemas.microsoft.com/office/drawing/2017/model3d" xmlns:o="urn:schemas-microsoft-com:office:office" xmlns:r="http://schemas.openxmlformats.org/officeDocument/2006/relationships" xmlns:m="http://schemas.openxmlformats.org/officeDocument/2006/math" xmlns:v="urn:schemas-microsoft-com:vml" xmlns:wp14="http://schemas.microsoft.com/office/word/2010/wordprocessingDrawing" xmlns:wp="http://schemas.openxmlformats.org/drawingml/2006/wordprocessingDrawing" xmlns:w10="urn:schemas-microsoft-com:office:word" xmlns:w="http://schemas.openxmlformats.org/wordprocessingml/2006/main" xmlns:w14="http://schemas.microsoft.com/office/word/2010/wordml" xmlns:w15="http://schemas.microsoft.com/office/word/2012/wordml" xmlns:w16cex="http://schemas.microsoft.com/office/word/2018/wordml/cex" xmlns:w16cid="http://schemas.microsoft.com/office/word/2016/wordml/cid" xmlns:w16="http://schemas.microsoft.com/office/word/2018/wordml" xmlns:w16sdtdh="http://schemas.microsoft.com/office/word/2020/wordml/sdtdatahash" xmlns:w16se="http://schemas.microsoft.com/office/word/2015/wordml/symex" xmlns:wpg="http://schemas.microsoft.com/office/word/2010/wordprocessingGroup" xmlns:wpi="http://schemas.microsoft.com/office/word/2010/wordprocessingInk" xmlns:wne="http://schemas.microsoft.com/office/word/2006/wordml" xmlns:wps="http://schemas.microsoft.com/office/word/2010/wordprocessingShape" mc:Ignorable="w14 w15 w16se w16cid w16 w16cex w16sdtdh wp14">
   <w:p>
     <w:pPr>
       <w:spacing w:after="0"/>
@@ -12677,7 +13189,7 @@
 </file>
 
 <file path=word/footnotes.xml><?xml version="1.0" encoding="utf-8"?>
-<w:footnotes xmlns:wpc="http://schemas.microsoft.com/office/word/2010/wordprocessingCanvas" xmlns:cx="http://schemas.microsoft.com/office/drawing/2014/chartex" xmlns:mc="http://schemas.openxmlformats.org/markup-compatibility/2006" xmlns:o="urn:schemas-microsoft-com:office:office" xmlns:r="http://schemas.openxmlformats.org/officeDocument/2006/relationships" xmlns:m="http://schemas.openxmlformats.org/officeDocument/2006/math" xmlns:v="urn:schemas-microsoft-com:vml" xmlns:wp14="http://schemas.microsoft.com/office/word/2010/wordprocessingDrawing" xmlns:wp="http://schemas.openxmlformats.org/drawingml/2006/wordprocessingDrawing" xmlns:w10="urn:schemas-microsoft-com:office:word" xmlns:w="http://schemas.openxmlformats.org/wordprocessingml/2006/main" xmlns:w14="http://schemas.microsoft.com/office/word/2010/wordml" xmlns:w15="http://schemas.microsoft.com/office/word/2012/wordml" xmlns:w16se="http://schemas.microsoft.com/office/word/2015/wordml/symex" xmlns:wpg="http://schemas.microsoft.com/office/word/2010/wordprocessingGroup" xmlns:wpi="http://schemas.microsoft.com/office/word/2010/wordprocessingInk" xmlns:wne="http://schemas.microsoft.com/office/word/2006/wordml" xmlns:wps="http://schemas.microsoft.com/office/word/2010/wordprocessingShape" mc:Ignorable="w14 w15 w16se wp14">
+<w:footnotes xmlns:wpc="http://schemas.microsoft.com/office/word/2010/wordprocessingCanvas" xmlns:cx="http://schemas.microsoft.com/office/drawing/2014/chartex" xmlns:cx1="http://schemas.microsoft.com/office/drawing/2015/9/8/chartex" xmlns:cx2="http://schemas.microsoft.com/office/drawing/2015/10/21/chartex" xmlns:cx3="http://schemas.microsoft.com/office/drawing/2016/5/9/chartex" xmlns:cx4="http://schemas.microsoft.com/office/drawing/2016/5/10/chartex" xmlns:cx5="http://schemas.microsoft.com/office/drawing/2016/5/11/chartex" xmlns:cx6="http://schemas.microsoft.com/office/drawing/2016/5/12/chartex" xmlns:cx7="http://schemas.microsoft.com/office/drawing/2016/5/13/chartex" xmlns:cx8="http://schemas.microsoft.com/office/drawing/2016/5/14/chartex" xmlns:mc="http://schemas.openxmlformats.org/markup-compatibility/2006" xmlns:aink="http://schemas.microsoft.com/office/drawing/2016/ink" xmlns:am3d="http://schemas.microsoft.com/office/drawing/2017/model3d" xmlns:o="urn:schemas-microsoft-com:office:office" xmlns:r="http://schemas.openxmlformats.org/officeDocument/2006/relationships" xmlns:m="http://schemas.openxmlformats.org/officeDocument/2006/math" xmlns:v="urn:schemas-microsoft-com:vml" xmlns:wp14="http://schemas.microsoft.com/office/word/2010/wordprocessingDrawing" xmlns:wp="http://schemas.openxmlformats.org/drawingml/2006/wordprocessingDrawing" xmlns:w10="urn:schemas-microsoft-com:office:word" xmlns:w="http://schemas.openxmlformats.org/wordprocessingml/2006/main" xmlns:w14="http://schemas.microsoft.com/office/word/2010/wordml" xmlns:w15="http://schemas.microsoft.com/office/word/2012/wordml" xmlns:w16cex="http://schemas.microsoft.com/office/word/2018/wordml/cex" xmlns:w16cid="http://schemas.microsoft.com/office/word/2016/wordml/cid" xmlns:w16="http://schemas.microsoft.com/office/word/2018/wordml" xmlns:w16sdtdh="http://schemas.microsoft.com/office/word/2020/wordml/sdtdatahash" xmlns:w16se="http://schemas.microsoft.com/office/word/2015/wordml/symex" xmlns:wpg="http://schemas.microsoft.com/office/word/2010/wordprocessingGroup" xmlns:wpi="http://schemas.microsoft.com/office/word/2010/wordprocessingInk" xmlns:wne="http://schemas.microsoft.com/office/word/2006/wordml" xmlns:wps="http://schemas.microsoft.com/office/word/2010/wordprocessingShape" mc:Ignorable="w14 w15 w16se w16cid w16 w16cex w16sdtdh wp14">
   <w:footnote w:type="separator" w:id="-1">
     <w:p>
       <w:pPr>
@@ -12702,7 +13214,7 @@
 </file>
 
 <file path=word/header1.xml><?xml version="1.0" encoding="utf-8"?>
-<w:hdr xmlns:wpc="http://schemas.microsoft.com/office/word/2010/wordprocessingCanvas" xmlns:cx="http://schemas.microsoft.com/office/drawing/2014/chartex" xmlns:mc="http://schemas.openxmlformats.org/markup-compatibility/2006" xmlns:o="urn:schemas-microsoft-com:office:office" xmlns:r="http://schemas.openxmlformats.org/officeDocument/2006/relationships" xmlns:m="http://schemas.openxmlformats.org/officeDocument/2006/math" xmlns:v="urn:schemas-microsoft-com:vml" xmlns:wp14="http://schemas.microsoft.com/office/word/2010/wordprocessingDrawing" xmlns:wp="http://schemas.openxmlformats.org/drawingml/2006/wordprocessingDrawing" xmlns:w10="urn:schemas-microsoft-com:office:word" xmlns:w="http://schemas.openxmlformats.org/wordprocessingml/2006/main" xmlns:w14="http://schemas.microsoft.com/office/word/2010/wordml" xmlns:w15="http://schemas.microsoft.com/office/word/2012/wordml" xmlns:w16se="http://schemas.microsoft.com/office/word/2015/wordml/symex" xmlns:wpg="http://schemas.microsoft.com/office/word/2010/wordprocessingGroup" xmlns:wpi="http://schemas.microsoft.com/office/word/2010/wordprocessingInk" xmlns:wne="http://schemas.microsoft.com/office/word/2006/wordml" xmlns:wps="http://schemas.microsoft.com/office/word/2010/wordprocessingShape" mc:Ignorable="w14 w15 w16se wp14">
+<w:hdr xmlns:wpc="http://schemas.microsoft.com/office/word/2010/wordprocessingCanvas" xmlns:cx="http://schemas.microsoft.com/office/drawing/2014/chartex" xmlns:cx1="http://schemas.microsoft.com/office/drawing/2015/9/8/chartex" xmlns:cx2="http://schemas.microsoft.com/office/drawing/2015/10/21/chartex" xmlns:cx3="http://schemas.microsoft.com/office/drawing/2016/5/9/chartex" xmlns:cx4="http://schemas.microsoft.com/office/drawing/2016/5/10/chartex" xmlns:cx5="http://schemas.microsoft.com/office/drawing/2016/5/11/chartex" xmlns:cx6="http://schemas.microsoft.com/office/drawing/2016/5/12/chartex" xmlns:cx7="http://schemas.microsoft.com/office/drawing/2016/5/13/chartex" xmlns:cx8="http://schemas.microsoft.com/office/drawing/2016/5/14/chartex" xmlns:mc="http://schemas.openxmlformats.org/markup-compatibility/2006" xmlns:aink="http://schemas.microsoft.com/office/drawing/2016/ink" xmlns:am3d="http://schemas.microsoft.com/office/drawing/2017/model3d" xmlns:o="urn:schemas-microsoft-com:office:office" xmlns:r="http://schemas.openxmlformats.org/officeDocument/2006/relationships" xmlns:m="http://schemas.openxmlformats.org/officeDocument/2006/math" xmlns:v="urn:schemas-microsoft-com:vml" xmlns:wp14="http://schemas.microsoft.com/office/word/2010/wordprocessingDrawing" xmlns:wp="http://schemas.openxmlformats.org/drawingml/2006/wordprocessingDrawing" xmlns:w10="urn:schemas-microsoft-com:office:word" xmlns:w="http://schemas.openxmlformats.org/wordprocessingml/2006/main" xmlns:w14="http://schemas.microsoft.com/office/word/2010/wordml" xmlns:w15="http://schemas.microsoft.com/office/word/2012/wordml" xmlns:w16cex="http://schemas.microsoft.com/office/word/2018/wordml/cex" xmlns:w16cid="http://schemas.microsoft.com/office/word/2016/wordml/cid" xmlns:w16="http://schemas.microsoft.com/office/word/2018/wordml" xmlns:w16sdtdh="http://schemas.microsoft.com/office/word/2020/wordml/sdtdatahash" xmlns:w16se="http://schemas.microsoft.com/office/word/2015/wordml/symex" xmlns:wpg="http://schemas.microsoft.com/office/word/2010/wordprocessingGroup" xmlns:wpi="http://schemas.microsoft.com/office/word/2010/wordprocessingInk" xmlns:wne="http://schemas.microsoft.com/office/word/2006/wordml" xmlns:wps="http://schemas.microsoft.com/office/word/2010/wordprocessingShape" mc:Ignorable="w14 w15 w16se w16cid w16 w16cex w16sdtdh wp14">
   <w:p>
     <w:pPr>
       <w:spacing w:after="160"/>
@@ -12713,7 +13225,7 @@
 </file>
 
 <file path=word/header2.xml><?xml version="1.0" encoding="utf-8"?>
-<w:hdr xmlns:wpc="http://schemas.microsoft.com/office/word/2010/wordprocessingCanvas" xmlns:cx="http://schemas.microsoft.com/office/drawing/2014/chartex" xmlns:mc="http://schemas.openxmlformats.org/markup-compatibility/2006" xmlns:o="urn:schemas-microsoft-com:office:office" xmlns:r="http://schemas.openxmlformats.org/officeDocument/2006/relationships" xmlns:m="http://schemas.openxmlformats.org/officeDocument/2006/math" xmlns:v="urn:schemas-microsoft-com:vml" xmlns:wp14="http://schemas.microsoft.com/office/word/2010/wordprocessingDrawing" xmlns:wp="http://schemas.openxmlformats.org/drawingml/2006/wordprocessingDrawing" xmlns:w10="urn:schemas-microsoft-com:office:word" xmlns:w="http://schemas.openxmlformats.org/wordprocessingml/2006/main" xmlns:w14="http://schemas.microsoft.com/office/word/2010/wordml" xmlns:w15="http://schemas.microsoft.com/office/word/2012/wordml" xmlns:w16se="http://schemas.microsoft.com/office/word/2015/wordml/symex" xmlns:wpg="http://schemas.microsoft.com/office/word/2010/wordprocessingGroup" xmlns:wpi="http://schemas.microsoft.com/office/word/2010/wordprocessingInk" xmlns:wne="http://schemas.microsoft.com/office/word/2006/wordml" xmlns:wps="http://schemas.microsoft.com/office/word/2010/wordprocessingShape" mc:Ignorable="w14 w15 w16se wp14">
+<w:hdr xmlns:wpc="http://schemas.microsoft.com/office/word/2010/wordprocessingCanvas" xmlns:cx="http://schemas.microsoft.com/office/drawing/2014/chartex" xmlns:cx1="http://schemas.microsoft.com/office/drawing/2015/9/8/chartex" xmlns:cx2="http://schemas.microsoft.com/office/drawing/2015/10/21/chartex" xmlns:cx3="http://schemas.microsoft.com/office/drawing/2016/5/9/chartex" xmlns:cx4="http://schemas.microsoft.com/office/drawing/2016/5/10/chartex" xmlns:cx5="http://schemas.microsoft.com/office/drawing/2016/5/11/chartex" xmlns:cx6="http://schemas.microsoft.com/office/drawing/2016/5/12/chartex" xmlns:cx7="http://schemas.microsoft.com/office/drawing/2016/5/13/chartex" xmlns:cx8="http://schemas.microsoft.com/office/drawing/2016/5/14/chartex" xmlns:mc="http://schemas.openxmlformats.org/markup-compatibility/2006" xmlns:aink="http://schemas.microsoft.com/office/drawing/2016/ink" xmlns:am3d="http://schemas.microsoft.com/office/drawing/2017/model3d" xmlns:o="urn:schemas-microsoft-com:office:office" xmlns:r="http://schemas.openxmlformats.org/officeDocument/2006/relationships" xmlns:m="http://schemas.openxmlformats.org/officeDocument/2006/math" xmlns:v="urn:schemas-microsoft-com:vml" xmlns:wp14="http://schemas.microsoft.com/office/word/2010/wordprocessingDrawing" xmlns:wp="http://schemas.openxmlformats.org/drawingml/2006/wordprocessingDrawing" xmlns:w10="urn:schemas-microsoft-com:office:word" xmlns:w="http://schemas.openxmlformats.org/wordprocessingml/2006/main" xmlns:w14="http://schemas.microsoft.com/office/word/2010/wordml" xmlns:w15="http://schemas.microsoft.com/office/word/2012/wordml" xmlns:w16cex="http://schemas.microsoft.com/office/word/2018/wordml/cex" xmlns:w16cid="http://schemas.microsoft.com/office/word/2016/wordml/cid" xmlns:w16="http://schemas.microsoft.com/office/word/2018/wordml" xmlns:w16sdtdh="http://schemas.microsoft.com/office/word/2020/wordml/sdtdatahash" xmlns:w16se="http://schemas.microsoft.com/office/word/2015/wordml/symex" xmlns:wpg="http://schemas.microsoft.com/office/word/2010/wordprocessingGroup" xmlns:wpi="http://schemas.microsoft.com/office/word/2010/wordprocessingInk" xmlns:wne="http://schemas.microsoft.com/office/word/2006/wordml" xmlns:wps="http://schemas.microsoft.com/office/word/2010/wordprocessingShape" mc:Ignorable="w14 w15 w16se w16cid w16 w16cex w16sdtdh wp14">
   <w:p>
     <w:pPr>
       <w:spacing w:after="160"/>
@@ -12724,7 +13236,7 @@
 </file>
 
 <file path=word/header3.xml><?xml version="1.0" encoding="utf-8"?>
-<w:hdr xmlns:wpc="http://schemas.microsoft.com/office/word/2010/wordprocessingCanvas" xmlns:cx="http://schemas.microsoft.com/office/drawing/2014/chartex" xmlns:mc="http://schemas.openxmlformats.org/markup-compatibility/2006" xmlns:o="urn:schemas-microsoft-com:office:office" xmlns:r="http://schemas.openxmlformats.org/officeDocument/2006/relationships" xmlns:m="http://schemas.openxmlformats.org/officeDocument/2006/math" xmlns:v="urn:schemas-microsoft-com:vml" xmlns:wp14="http://schemas.microsoft.com/office/word/2010/wordprocessingDrawing" xmlns:wp="http://schemas.openxmlformats.org/drawingml/2006/wordprocessingDrawing" xmlns:w10="urn:schemas-microsoft-com:office:word" xmlns:w="http://schemas.openxmlformats.org/wordprocessingml/2006/main" xmlns:w14="http://schemas.microsoft.com/office/word/2010/wordml" xmlns:w15="http://schemas.microsoft.com/office/word/2012/wordml" xmlns:w16se="http://schemas.microsoft.com/office/word/2015/wordml/symex" xmlns:wpg="http://schemas.microsoft.com/office/word/2010/wordprocessingGroup" xmlns:wpi="http://schemas.microsoft.com/office/word/2010/wordprocessingInk" xmlns:wne="http://schemas.microsoft.com/office/word/2006/wordml" xmlns:wps="http://schemas.microsoft.com/office/word/2010/wordprocessingShape" mc:Ignorable="w14 w15 w16se wp14">
+<w:hdr xmlns:wpc="http://schemas.microsoft.com/office/word/2010/wordprocessingCanvas" xmlns:cx="http://schemas.microsoft.com/office/drawing/2014/chartex" xmlns:cx1="http://schemas.microsoft.com/office/drawing/2015/9/8/chartex" xmlns:cx2="http://schemas.microsoft.com/office/drawing/2015/10/21/chartex" xmlns:cx3="http://schemas.microsoft.com/office/drawing/2016/5/9/chartex" xmlns:cx4="http://schemas.microsoft.com/office/drawing/2016/5/10/chartex" xmlns:cx5="http://schemas.microsoft.com/office/drawing/2016/5/11/chartex" xmlns:cx6="http://schemas.microsoft.com/office/drawing/2016/5/12/chartex" xmlns:cx7="http://schemas.microsoft.com/office/drawing/2016/5/13/chartex" xmlns:cx8="http://schemas.microsoft.com/office/drawing/2016/5/14/chartex" xmlns:mc="http://schemas.openxmlformats.org/markup-compatibility/2006" xmlns:aink="http://schemas.microsoft.com/office/drawing/2016/ink" xmlns:am3d="http://schemas.microsoft.com/office/drawing/2017/model3d" xmlns:o="urn:schemas-microsoft-com:office:office" xmlns:r="http://schemas.openxmlformats.org/officeDocument/2006/relationships" xmlns:m="http://schemas.openxmlformats.org/officeDocument/2006/math" xmlns:v="urn:schemas-microsoft-com:vml" xmlns:wp14="http://schemas.microsoft.com/office/word/2010/wordprocessingDrawing" xmlns:wp="http://schemas.openxmlformats.org/drawingml/2006/wordprocessingDrawing" xmlns:w10="urn:schemas-microsoft-com:office:word" xmlns:w="http://schemas.openxmlformats.org/wordprocessingml/2006/main" xmlns:w14="http://schemas.microsoft.com/office/word/2010/wordml" xmlns:w15="http://schemas.microsoft.com/office/word/2012/wordml" xmlns:w16cex="http://schemas.microsoft.com/office/word/2018/wordml/cex" xmlns:w16cid="http://schemas.microsoft.com/office/word/2016/wordml/cid" xmlns:w16="http://schemas.microsoft.com/office/word/2018/wordml" xmlns:w16sdtdh="http://schemas.microsoft.com/office/word/2020/wordml/sdtdatahash" xmlns:w16se="http://schemas.microsoft.com/office/word/2015/wordml/symex" xmlns:wpg="http://schemas.microsoft.com/office/word/2010/wordprocessingGroup" xmlns:wpi="http://schemas.microsoft.com/office/word/2010/wordprocessingInk" xmlns:wne="http://schemas.microsoft.com/office/word/2006/wordml" xmlns:wps="http://schemas.microsoft.com/office/word/2010/wordprocessingShape" mc:Ignorable="w14 w15 w16se w16cid w16 w16cex w16sdtdh wp14">
   <w:p>
     <w:pPr>
       <w:spacing w:after="160"/>
@@ -12735,7 +13247,7 @@
 </file>
 
 <file path=word/header4.xml><?xml version="1.0" encoding="utf-8"?>
-<w:hdr xmlns:wpc="http://schemas.microsoft.com/office/word/2010/wordprocessingCanvas" xmlns:cx="http://schemas.microsoft.com/office/drawing/2014/chartex" xmlns:mc="http://schemas.openxmlformats.org/markup-compatibility/2006" xmlns:o="urn:schemas-microsoft-com:office:office" xmlns:r="http://schemas.openxmlformats.org/officeDocument/2006/relationships" xmlns:m="http://schemas.openxmlformats.org/officeDocument/2006/math" xmlns:v="urn:schemas-microsoft-com:vml" xmlns:wp14="http://schemas.microsoft.com/office/word/2010/wordprocessingDrawing" xmlns:wp="http://schemas.openxmlformats.org/drawingml/2006/wordprocessingDrawing" xmlns:w10="urn:schemas-microsoft-com:office:word" xmlns:w="http://schemas.openxmlformats.org/wordprocessingml/2006/main" xmlns:w14="http://schemas.microsoft.com/office/word/2010/wordml" xmlns:w15="http://schemas.microsoft.com/office/word/2012/wordml" xmlns:w16se="http://schemas.microsoft.com/office/word/2015/wordml/symex" xmlns:wpg="http://schemas.microsoft.com/office/word/2010/wordprocessingGroup" xmlns:wpi="http://schemas.microsoft.com/office/word/2010/wordprocessingInk" xmlns:wne="http://schemas.microsoft.com/office/word/2006/wordml" xmlns:wps="http://schemas.microsoft.com/office/word/2010/wordprocessingShape" mc:Ignorable="w14 w15 w16se wp14">
+<w:hdr xmlns:wpc="http://schemas.microsoft.com/office/word/2010/wordprocessingCanvas" xmlns:cx="http://schemas.microsoft.com/office/drawing/2014/chartex" xmlns:cx1="http://schemas.microsoft.com/office/drawing/2015/9/8/chartex" xmlns:cx2="http://schemas.microsoft.com/office/drawing/2015/10/21/chartex" xmlns:cx3="http://schemas.microsoft.com/office/drawing/2016/5/9/chartex" xmlns:cx4="http://schemas.microsoft.com/office/drawing/2016/5/10/chartex" xmlns:cx5="http://schemas.microsoft.com/office/drawing/2016/5/11/chartex" xmlns:cx6="http://schemas.microsoft.com/office/drawing/2016/5/12/chartex" xmlns:cx7="http://schemas.microsoft.com/office/drawing/2016/5/13/chartex" xmlns:cx8="http://schemas.microsoft.com/office/drawing/2016/5/14/chartex" xmlns:mc="http://schemas.openxmlformats.org/markup-compatibility/2006" xmlns:aink="http://schemas.microsoft.com/office/drawing/2016/ink" xmlns:am3d="http://schemas.microsoft.com/office/drawing/2017/model3d" xmlns:o="urn:schemas-microsoft-com:office:office" xmlns:r="http://schemas.openxmlformats.org/officeDocument/2006/relationships" xmlns:m="http://schemas.openxmlformats.org/officeDocument/2006/math" xmlns:v="urn:schemas-microsoft-com:vml" xmlns:wp14="http://schemas.microsoft.com/office/word/2010/wordprocessingDrawing" xmlns:wp="http://schemas.openxmlformats.org/drawingml/2006/wordprocessingDrawing" xmlns:w10="urn:schemas-microsoft-com:office:word" xmlns:w="http://schemas.openxmlformats.org/wordprocessingml/2006/main" xmlns:w14="http://schemas.microsoft.com/office/word/2010/wordml" xmlns:w15="http://schemas.microsoft.com/office/word/2012/wordml" xmlns:w16cex="http://schemas.microsoft.com/office/word/2018/wordml/cex" xmlns:w16cid="http://schemas.microsoft.com/office/word/2016/wordml/cid" xmlns:w16="http://schemas.microsoft.com/office/word/2018/wordml" xmlns:w16sdtdh="http://schemas.microsoft.com/office/word/2020/wordml/sdtdatahash" xmlns:w16se="http://schemas.microsoft.com/office/word/2015/wordml/symex" xmlns:wpg="http://schemas.microsoft.com/office/word/2010/wordprocessingGroup" xmlns:wpi="http://schemas.microsoft.com/office/word/2010/wordprocessingInk" xmlns:wne="http://schemas.microsoft.com/office/word/2006/wordml" xmlns:wps="http://schemas.microsoft.com/office/word/2010/wordprocessingShape" mc:Ignorable="w14 w15 w16se w16cid w16 w16cex w16sdtdh wp14">
   <w:p>
     <w:pPr>
       <w:spacing w:after="160"/>
@@ -12746,7 +13258,7 @@
 </file>
 
 <file path=word/header5.xml><?xml version="1.0" encoding="utf-8"?>
-<w:hdr xmlns:wpc="http://schemas.microsoft.com/office/word/2010/wordprocessingCanvas" xmlns:cx="http://schemas.microsoft.com/office/drawing/2014/chartex" xmlns:mc="http://schemas.openxmlformats.org/markup-compatibility/2006" xmlns:o="urn:schemas-microsoft-com:office:office" xmlns:r="http://schemas.openxmlformats.org/officeDocument/2006/relationships" xmlns:m="http://schemas.openxmlformats.org/officeDocument/2006/math" xmlns:v="urn:schemas-microsoft-com:vml" xmlns:wp14="http://schemas.microsoft.com/office/word/2010/wordprocessingDrawing" xmlns:wp="http://schemas.openxmlformats.org/drawingml/2006/wordprocessingDrawing" xmlns:w10="urn:schemas-microsoft-com:office:word" xmlns:w="http://schemas.openxmlformats.org/wordprocessingml/2006/main" xmlns:w14="http://schemas.microsoft.com/office/word/2010/wordml" xmlns:w15="http://schemas.microsoft.com/office/word/2012/wordml" xmlns:w16se="http://schemas.microsoft.com/office/word/2015/wordml/symex" xmlns:wpg="http://schemas.microsoft.com/office/word/2010/wordprocessingGroup" xmlns:wpi="http://schemas.microsoft.com/office/word/2010/wordprocessingInk" xmlns:wne="http://schemas.microsoft.com/office/word/2006/wordml" xmlns:wps="http://schemas.microsoft.com/office/word/2010/wordprocessingShape" mc:Ignorable="w14 w15 w16se wp14">
+<w:hdr xmlns:wpc="http://schemas.microsoft.com/office/word/2010/wordprocessingCanvas" xmlns:cx="http://schemas.microsoft.com/office/drawing/2014/chartex" xmlns:cx1="http://schemas.microsoft.com/office/drawing/2015/9/8/chartex" xmlns:cx2="http://schemas.microsoft.com/office/drawing/2015/10/21/chartex" xmlns:cx3="http://schemas.microsoft.com/office/drawing/2016/5/9/chartex" xmlns:cx4="http://schemas.microsoft.com/office/drawing/2016/5/10/chartex" xmlns:cx5="http://schemas.microsoft.com/office/drawing/2016/5/11/chartex" xmlns:cx6="http://schemas.microsoft.com/office/drawing/2016/5/12/chartex" xmlns:cx7="http://schemas.microsoft.com/office/drawing/2016/5/13/chartex" xmlns:cx8="http://schemas.microsoft.com/office/drawing/2016/5/14/chartex" xmlns:mc="http://schemas.openxmlformats.org/markup-compatibility/2006" xmlns:aink="http://schemas.microsoft.com/office/drawing/2016/ink" xmlns:am3d="http://schemas.microsoft.com/office/drawing/2017/model3d" xmlns:o="urn:schemas-microsoft-com:office:office" xmlns:r="http://schemas.openxmlformats.org/officeDocument/2006/relationships" xmlns:m="http://schemas.openxmlformats.org/officeDocument/2006/math" xmlns:v="urn:schemas-microsoft-com:vml" xmlns:wp14="http://schemas.microsoft.com/office/word/2010/wordprocessingDrawing" xmlns:wp="http://schemas.openxmlformats.org/drawingml/2006/wordprocessingDrawing" xmlns:w10="urn:schemas-microsoft-com:office:word" xmlns:w="http://schemas.openxmlformats.org/wordprocessingml/2006/main" xmlns:w14="http://schemas.microsoft.com/office/word/2010/wordml" xmlns:w15="http://schemas.microsoft.com/office/word/2012/wordml" xmlns:w16cex="http://schemas.microsoft.com/office/word/2018/wordml/cex" xmlns:w16cid="http://schemas.microsoft.com/office/word/2016/wordml/cid" xmlns:w16="http://schemas.microsoft.com/office/word/2018/wordml" xmlns:w16sdtdh="http://schemas.microsoft.com/office/word/2020/wordml/sdtdatahash" xmlns:w16se="http://schemas.microsoft.com/office/word/2015/wordml/symex" xmlns:wpg="http://schemas.microsoft.com/office/word/2010/wordprocessingGroup" xmlns:wpi="http://schemas.microsoft.com/office/word/2010/wordprocessingInk" xmlns:wne="http://schemas.microsoft.com/office/word/2006/wordml" xmlns:wps="http://schemas.microsoft.com/office/word/2010/wordprocessingShape" mc:Ignorable="w14 w15 w16se w16cid w16 w16cex w16sdtdh wp14">
   <w:p>
     <w:pPr>
       <w:spacing w:after="160"/>
@@ -12757,7 +13269,7 @@
 </file>
 
 <file path=word/header6.xml><?xml version="1.0" encoding="utf-8"?>
-<w:hdr xmlns:wpc="http://schemas.microsoft.com/office/word/2010/wordprocessingCanvas" xmlns:cx="http://schemas.microsoft.com/office/drawing/2014/chartex" xmlns:mc="http://schemas.openxmlformats.org/markup-compatibility/2006" xmlns:o="urn:schemas-microsoft-com:office:office" xmlns:r="http://schemas.openxmlformats.org/officeDocument/2006/relationships" xmlns:m="http://schemas.openxmlformats.org/officeDocument/2006/math" xmlns:v="urn:schemas-microsoft-com:vml" xmlns:wp14="http://schemas.microsoft.com/office/word/2010/wordprocessingDrawing" xmlns:wp="http://schemas.openxmlformats.org/drawingml/2006/wordprocessingDrawing" xmlns:w10="urn:schemas-microsoft-com:office:word" xmlns:w="http://schemas.openxmlformats.org/wordprocessingml/2006/main" xmlns:w14="http://schemas.microsoft.com/office/word/2010/wordml" xmlns:w15="http://schemas.microsoft.com/office/word/2012/wordml" xmlns:w16se="http://schemas.microsoft.com/office/word/2015/wordml/symex" xmlns:wpg="http://schemas.microsoft.com/office/word/2010/wordprocessingGroup" xmlns:wpi="http://schemas.microsoft.com/office/word/2010/wordprocessingInk" xmlns:wne="http://schemas.microsoft.com/office/word/2006/wordml" xmlns:wps="http://schemas.microsoft.com/office/word/2010/wordprocessingShape" mc:Ignorable="w14 w15 w16se wp14">
+<w:hdr xmlns:wpc="http://schemas.microsoft.com/office/word/2010/wordprocessingCanvas" xmlns:cx="http://schemas.microsoft.com/office/drawing/2014/chartex" xmlns:cx1="http://schemas.microsoft.com/office/drawing/2015/9/8/chartex" xmlns:cx2="http://schemas.microsoft.com/office/drawing/2015/10/21/chartex" xmlns:cx3="http://schemas.microsoft.com/office/drawing/2016/5/9/chartex" xmlns:cx4="http://schemas.microsoft.com/office/drawing/2016/5/10/chartex" xmlns:cx5="http://schemas.microsoft.com/office/drawing/2016/5/11/chartex" xmlns:cx6="http://schemas.microsoft.com/office/drawing/2016/5/12/chartex" xmlns:cx7="http://schemas.microsoft.com/office/drawing/2016/5/13/chartex" xmlns:cx8="http://schemas.microsoft.com/office/drawing/2016/5/14/chartex" xmlns:mc="http://schemas.openxmlformats.org/markup-compatibility/2006" xmlns:aink="http://schemas.microsoft.com/office/drawing/2016/ink" xmlns:am3d="http://schemas.microsoft.com/office/drawing/2017/model3d" xmlns:o="urn:schemas-microsoft-com:office:office" xmlns:r="http://schemas.openxmlformats.org/officeDocument/2006/relationships" xmlns:m="http://schemas.openxmlformats.org/officeDocument/2006/math" xmlns:v="urn:schemas-microsoft-com:vml" xmlns:wp14="http://schemas.microsoft.com/office/word/2010/wordprocessingDrawing" xmlns:wp="http://schemas.openxmlformats.org/drawingml/2006/wordprocessingDrawing" xmlns:w10="urn:schemas-microsoft-com:office:word" xmlns:w="http://schemas.openxmlformats.org/wordprocessingml/2006/main" xmlns:w14="http://schemas.microsoft.com/office/word/2010/wordml" xmlns:w15="http://schemas.microsoft.com/office/word/2012/wordml" xmlns:w16cex="http://schemas.microsoft.com/office/word/2018/wordml/cex" xmlns:w16cid="http://schemas.microsoft.com/office/word/2016/wordml/cid" xmlns:w16="http://schemas.microsoft.com/office/word/2018/wordml" xmlns:w16sdtdh="http://schemas.microsoft.com/office/word/2020/wordml/sdtdatahash" xmlns:w16se="http://schemas.microsoft.com/office/word/2015/wordml/symex" xmlns:wpg="http://schemas.microsoft.com/office/word/2010/wordprocessingGroup" xmlns:wpi="http://schemas.microsoft.com/office/word/2010/wordprocessingInk" xmlns:wne="http://schemas.microsoft.com/office/word/2006/wordml" xmlns:wps="http://schemas.microsoft.com/office/word/2010/wordprocessingShape" mc:Ignorable="w14 w15 w16se w16cid w16 w16cex w16sdtdh wp14">
   <w:p>
     <w:pPr>
       <w:spacing w:after="160"/>
@@ -12768,7 +13280,7 @@
 </file>
 
 <file path=word/numbering.xml><?xml version="1.0" encoding="utf-8"?>
-<w:numbering xmlns:wpc="http://schemas.microsoft.com/office/word/2010/wordprocessingCanvas" xmlns:cx="http://schemas.microsoft.com/office/drawing/2014/chartex" xmlns:mc="http://schemas.openxmlformats.org/markup-compatibility/2006" xmlns:o="urn:schemas-microsoft-com:office:office" xmlns:r="http://schemas.openxmlformats.org/officeDocument/2006/relationships" xmlns:m="http://schemas.openxmlformats.org/officeDocument/2006/math" xmlns:v="urn:schemas-microsoft-com:vml" xmlns:wp14="http://schemas.microsoft.com/office/word/2010/wordprocessingDrawing" xmlns:wp="http://schemas.openxmlformats.org/drawingml/2006/wordprocessingDrawing" xmlns:w10="urn:schemas-microsoft-com:office:word" xmlns:w="http://schemas.openxmlformats.org/wordprocessingml/2006/main" xmlns:w14="http://schemas.microsoft.com/office/word/2010/wordml" xmlns:w15="http://schemas.microsoft.com/office/word/2012/wordml" xmlns:w16se="http://schemas.microsoft.com/office/word/2015/wordml/symex" xmlns:wpg="http://schemas.microsoft.com/office/word/2010/wordprocessingGroup" xmlns:wpi="http://schemas.microsoft.com/office/word/2010/wordprocessingInk" xmlns:wne="http://schemas.microsoft.com/office/word/2006/wordml" xmlns:wps="http://schemas.microsoft.com/office/word/2010/wordprocessingShape" mc:Ignorable="w14 w15 w16se wp14">
+<w:numbering xmlns:wpc="http://schemas.microsoft.com/office/word/2010/wordprocessingCanvas" xmlns:cx="http://schemas.microsoft.com/office/drawing/2014/chartex" xmlns:cx1="http://schemas.microsoft.com/office/drawing/2015/9/8/chartex" xmlns:cx2="http://schemas.microsoft.com/office/drawing/2015/10/21/chartex" xmlns:cx3="http://schemas.microsoft.com/office/drawing/2016/5/9/chartex" xmlns:cx4="http://schemas.microsoft.com/office/drawing/2016/5/10/chartex" xmlns:cx5="http://schemas.microsoft.com/office/drawing/2016/5/11/chartex" xmlns:cx6="http://schemas.microsoft.com/office/drawing/2016/5/12/chartex" xmlns:cx7="http://schemas.microsoft.com/office/drawing/2016/5/13/chartex" xmlns:cx8="http://schemas.microsoft.com/office/drawing/2016/5/14/chartex" xmlns:mc="http://schemas.openxmlformats.org/markup-compatibility/2006" xmlns:aink="http://schemas.microsoft.com/office/drawing/2016/ink" xmlns:am3d="http://schemas.microsoft.com/office/drawing/2017/model3d" xmlns:o="urn:schemas-microsoft-com:office:office" xmlns:r="http://schemas.openxmlformats.org/officeDocument/2006/relationships" xmlns:m="http://schemas.openxmlformats.org/officeDocument/2006/math" xmlns:v="urn:schemas-microsoft-com:vml" xmlns:wp14="http://schemas.microsoft.com/office/word/2010/wordprocessingDrawing" xmlns:wp="http://schemas.openxmlformats.org/drawingml/2006/wordprocessingDrawing" xmlns:w10="urn:schemas-microsoft-com:office:word" xmlns:w="http://schemas.openxmlformats.org/wordprocessingml/2006/main" xmlns:w14="http://schemas.microsoft.com/office/word/2010/wordml" xmlns:w15="http://schemas.microsoft.com/office/word/2012/wordml" xmlns:w16cex="http://schemas.microsoft.com/office/word/2018/wordml/cex" xmlns:w16cid="http://schemas.microsoft.com/office/word/2016/wordml/cid" xmlns:w16="http://schemas.microsoft.com/office/word/2018/wordml" xmlns:w16sdtdh="http://schemas.microsoft.com/office/word/2020/wordml/sdtdatahash" xmlns:w16se="http://schemas.microsoft.com/office/word/2015/wordml/symex" xmlns:wpg="http://schemas.microsoft.com/office/word/2010/wordprocessingGroup" xmlns:wpi="http://schemas.microsoft.com/office/word/2010/wordprocessingInk" xmlns:wne="http://schemas.microsoft.com/office/word/2006/wordml" xmlns:wps="http://schemas.microsoft.com/office/word/2010/wordprocessingShape" mc:Ignorable="w14 w15 w16se w16cid w16 w16cex w16sdtdh wp14">
   <w:abstractNum w:abstractNumId="0" w15:restartNumberingAfterBreak="0">
     <w:nsid w:val="09953CCF"/>
     <w:multiLevelType w:val="hybridMultilevel"/>
@@ -18492,7 +19004,7 @@
 </file>
 
 <file path=word/styles.xml><?xml version="1.0" encoding="utf-8"?>
-<w:styles xmlns:mc="http://schemas.openxmlformats.org/markup-compatibility/2006" xmlns:r="http://schemas.openxmlformats.org/officeDocument/2006/relationships" xmlns:w="http://schemas.openxmlformats.org/wordprocessingml/2006/main" xmlns:w14="http://schemas.microsoft.com/office/word/2010/wordml" xmlns:w15="http://schemas.microsoft.com/office/word/2012/wordml" xmlns:w16se="http://schemas.microsoft.com/office/word/2015/wordml/symex" mc:Ignorable="w14 w15 w16se">
+<w:styles xmlns:mc="http://schemas.openxmlformats.org/markup-compatibility/2006" xmlns:r="http://schemas.openxmlformats.org/officeDocument/2006/relationships" xmlns:w="http://schemas.openxmlformats.org/wordprocessingml/2006/main" xmlns:w14="http://schemas.microsoft.com/office/word/2010/wordml" xmlns:w15="http://schemas.microsoft.com/office/word/2012/wordml" xmlns:w16cex="http://schemas.microsoft.com/office/word/2018/wordml/cex" xmlns:w16cid="http://schemas.microsoft.com/office/word/2016/wordml/cid" xmlns:w16="http://schemas.microsoft.com/office/word/2018/wordml" xmlns:w16sdtdh="http://schemas.microsoft.com/office/word/2020/wordml/sdtdatahash" xmlns:w16se="http://schemas.microsoft.com/office/word/2015/wordml/symex" mc:Ignorable="w14 w15 w16se w16cid w16 w16cex w16sdtdh">
   <w:docDefaults>
     <w:rPrDefault>
       <w:rPr>
@@ -18508,7 +19020,7 @@
       </w:pPr>
     </w:pPrDefault>
   </w:docDefaults>
-  <w:latentStyles w:defLockedState="0" w:defUIPriority="99" w:defSemiHidden="0" w:defUnhideWhenUsed="0" w:defQFormat="0" w:count="371">
+  <w:latentStyles w:defLockedState="0" w:defUIPriority="99" w:defSemiHidden="0" w:defUnhideWhenUsed="0" w:defQFormat="0" w:count="376">
     <w:lsdException w:name="Normal" w:uiPriority="0" w:qFormat="1"/>
     <w:lsdException w:name="heading 1" w:uiPriority="9" w:qFormat="1"/>
     <w:lsdException w:name="heading 2" w:semiHidden="1" w:uiPriority="9" w:unhideWhenUsed="1" w:qFormat="1"/>
@@ -18614,7 +19126,6 @@
     <w:lsdException w:name="HTML Sample" w:semiHidden="1" w:unhideWhenUsed="1"/>
     <w:lsdException w:name="HTML Typewriter" w:semiHidden="1" w:unhideWhenUsed="1"/>
     <w:lsdException w:name="HTML Variable" w:semiHidden="1" w:unhideWhenUsed="1"/>
-    <w:lsdException w:name="Normal Table" w:semiHidden="1" w:unhideWhenUsed="1"/>
     <w:lsdException w:name="annotation subject" w:semiHidden="1" w:unhideWhenUsed="1"/>
     <w:lsdException w:name="No List" w:semiHidden="1" w:unhideWhenUsed="1"/>
     <w:lsdException w:name="Outline List 1" w:semiHidden="1" w:unhideWhenUsed="1"/>
@@ -18657,11 +19168,8 @@
     <w:lsdException w:name="Table Contemporary" w:semiHidden="1" w:unhideWhenUsed="1"/>
     <w:lsdException w:name="Table Elegant" w:semiHidden="1" w:unhideWhenUsed="1"/>
     <w:lsdException w:name="Table Professional" w:semiHidden="1" w:unhideWhenUsed="1"/>
-    <w:lsdException w:name="Table Subtle 1" w:semiHidden="1" w:unhideWhenUsed="1"/>
     <w:lsdException w:name="Table Subtle 2" w:semiHidden="1" w:unhideWhenUsed="1"/>
     <w:lsdException w:name="Table Web 1" w:semiHidden="1" w:unhideWhenUsed="1"/>
-    <w:lsdException w:name="Table Web 2" w:semiHidden="1" w:unhideWhenUsed="1"/>
-    <w:lsdException w:name="Table Web 3" w:semiHidden="1" w:unhideWhenUsed="1"/>
     <w:lsdException w:name="Balloon Text" w:semiHidden="1" w:unhideWhenUsed="1"/>
     <w:lsdException w:name="Table Grid" w:uiPriority="39"/>
     <w:lsdException w:name="Table Theme" w:semiHidden="1" w:unhideWhenUsed="1"/>
@@ -18880,6 +19388,11 @@
     <w:lsdException w:name="List Table 5 Dark Accent 6" w:uiPriority="50"/>
     <w:lsdException w:name="List Table 6 Colorful Accent 6" w:uiPriority="51"/>
     <w:lsdException w:name="List Table 7 Colorful Accent 6" w:uiPriority="52"/>
+    <w:lsdException w:name="Mention" w:semiHidden="1" w:unhideWhenUsed="1"/>
+    <w:lsdException w:name="Smart Hyperlink" w:semiHidden="1" w:unhideWhenUsed="1"/>
+    <w:lsdException w:name="Hashtag" w:semiHidden="1" w:unhideWhenUsed="1"/>
+    <w:lsdException w:name="Unresolved Mention" w:semiHidden="1" w:unhideWhenUsed="1"/>
+    <w:lsdException w:name="Smart Link" w:semiHidden="1" w:unhideWhenUsed="1"/>
   </w:latentStyles>
   <w:style w:type="paragraph" w:default="1" w:styleId="Normal">
     <w:name w:val="Normal"/>

</xml_diff>